<commit_message>
add subordinate in employee and some minor modif
</commit_message>
<xml_diff>
--- a/data/media/report/report_template/employee/employee_report.docx
+++ b/data/media/report/report_template/employee/employee_report.docx
@@ -10,8 +10,13 @@
         </w:rPr>
       </w:pPr>
       <w:r>
-        <w:t>General Informations</w:t>
+        <w:t xml:space="preserve">General </w:t>
       </w:r>
+      <w:proofErr w:type="spellStart"/>
+      <w:r>
+        <w:t>Informations</w:t>
+      </w:r>
+      <w:proofErr w:type="spellEnd"/>
       <w:r>
         <w:rPr>
           <w:sz w:val="20"/>
@@ -73,7 +78,27 @@
                 <w:bCs/>
                 <w:lang w:val="en-US" w:eastAsia="fr-FR"/>
               </w:rPr>
-              <w:t>{{ employee.first_name }}</w:t>
+              <w:t xml:space="preserve">{{ </w:t>
+            </w:r>
+            <w:proofErr w:type="spellStart"/>
+            <w:r>
+              <w:rPr>
+                <w:rFonts w:eastAsia="Times New Roman" w:cstheme="minorHAnsi"/>
+                <w:b/>
+                <w:bCs/>
+                <w:lang w:val="en-US" w:eastAsia="fr-FR"/>
+              </w:rPr>
+              <w:t>employee.first_name</w:t>
+            </w:r>
+            <w:proofErr w:type="spellEnd"/>
+            <w:r>
+              <w:rPr>
+                <w:rFonts w:eastAsia="Times New Roman" w:cstheme="minorHAnsi"/>
+                <w:b/>
+                <w:bCs/>
+                <w:lang w:val="en-US" w:eastAsia="fr-FR"/>
+              </w:rPr>
+              <w:t xml:space="preserve"> }}</w:t>
             </w:r>
           </w:p>
         </w:tc>
@@ -120,7 +145,27 @@
                 <w:bCs/>
                 <w:lang w:val="en-US" w:eastAsia="fr-FR"/>
               </w:rPr>
-              <w:t>{{ employee.last_name }}</w:t>
+              <w:t xml:space="preserve">{{ </w:t>
+            </w:r>
+            <w:proofErr w:type="spellStart"/>
+            <w:r>
+              <w:rPr>
+                <w:rFonts w:eastAsia="Times New Roman" w:cstheme="minorHAnsi"/>
+                <w:b/>
+                <w:bCs/>
+                <w:lang w:val="en-US" w:eastAsia="fr-FR"/>
+              </w:rPr>
+              <w:t>employee.last_name</w:t>
+            </w:r>
+            <w:proofErr w:type="spellEnd"/>
+            <w:r>
+              <w:rPr>
+                <w:rFonts w:eastAsia="Times New Roman" w:cstheme="minorHAnsi"/>
+                <w:b/>
+                <w:bCs/>
+                <w:lang w:val="en-US" w:eastAsia="fr-FR"/>
+              </w:rPr>
+              <w:t xml:space="preserve"> }}</w:t>
             </w:r>
           </w:p>
         </w:tc>
@@ -174,6 +219,7 @@
               </w:rPr>
               <w:t xml:space="preserve"> </w:t>
             </w:r>
+            <w:proofErr w:type="spellStart"/>
             <w:r>
               <w:rPr>
                 <w:rFonts w:eastAsia="Times New Roman" w:cstheme="minorHAnsi"/>
@@ -181,7 +227,17 @@
                 <w:szCs w:val="20"/>
                 <w:lang w:val="en-US" w:eastAsia="fr-FR"/>
               </w:rPr>
-              <w:t>birth_date }}</w:t>
+              <w:t>birth_date</w:t>
+            </w:r>
+            <w:proofErr w:type="spellEnd"/>
+            <w:r>
+              <w:rPr>
+                <w:rFonts w:eastAsia="Times New Roman" w:cstheme="minorHAnsi"/>
+                <w:sz w:val="20"/>
+                <w:szCs w:val="20"/>
+                <w:lang w:val="en-US" w:eastAsia="fr-FR"/>
+              </w:rPr>
+              <w:t xml:space="preserve"> }}</w:t>
             </w:r>
           </w:p>
         </w:tc>
@@ -226,7 +282,27 @@
                 <w:szCs w:val="20"/>
                 <w:lang w:val="en-US" w:eastAsia="fr-FR"/>
               </w:rPr>
-              <w:t>{{ employee.entry_date }}</w:t>
+              <w:t xml:space="preserve">{{ </w:t>
+            </w:r>
+            <w:proofErr w:type="spellStart"/>
+            <w:r>
+              <w:rPr>
+                <w:rFonts w:eastAsia="Times New Roman" w:cstheme="minorHAnsi"/>
+                <w:sz w:val="20"/>
+                <w:szCs w:val="20"/>
+                <w:lang w:val="en-US" w:eastAsia="fr-FR"/>
+              </w:rPr>
+              <w:t>employee.entry_date</w:t>
+            </w:r>
+            <w:proofErr w:type="spellEnd"/>
+            <w:r>
+              <w:rPr>
+                <w:rFonts w:eastAsia="Times New Roman" w:cstheme="minorHAnsi"/>
+                <w:sz w:val="20"/>
+                <w:szCs w:val="20"/>
+                <w:lang w:val="en-US" w:eastAsia="fr-FR"/>
+              </w:rPr>
+              <w:t xml:space="preserve"> }}</w:t>
             </w:r>
           </w:p>
         </w:tc>
@@ -269,7 +345,27 @@
                 <w:szCs w:val="20"/>
                 <w:lang w:val="en-US" w:eastAsia="fr-FR"/>
               </w:rPr>
-              <w:t>{{ employee.exit_date }}</w:t>
+              <w:t xml:space="preserve">{{ </w:t>
+            </w:r>
+            <w:proofErr w:type="spellStart"/>
+            <w:r>
+              <w:rPr>
+                <w:rFonts w:eastAsia="Times New Roman" w:cstheme="minorHAnsi"/>
+                <w:sz w:val="20"/>
+                <w:szCs w:val="20"/>
+                <w:lang w:val="en-US" w:eastAsia="fr-FR"/>
+              </w:rPr>
+              <w:t>employee.exit_date</w:t>
+            </w:r>
+            <w:proofErr w:type="spellEnd"/>
+            <w:r>
+              <w:rPr>
+                <w:rFonts w:eastAsia="Times New Roman" w:cstheme="minorHAnsi"/>
+                <w:sz w:val="20"/>
+                <w:szCs w:val="20"/>
+                <w:lang w:val="en-US" w:eastAsia="fr-FR"/>
+              </w:rPr>
+              <w:t xml:space="preserve"> }}</w:t>
             </w:r>
           </w:p>
         </w:tc>
@@ -315,7 +411,27 @@
                 <w:szCs w:val="20"/>
                 <w:lang w:val="en-US" w:eastAsia="fr-FR"/>
               </w:rPr>
-              <w:t>{{ employee.email }}</w:t>
+              <w:t xml:space="preserve">{{ </w:t>
+            </w:r>
+            <w:proofErr w:type="spellStart"/>
+            <w:r>
+              <w:rPr>
+                <w:rFonts w:eastAsia="Times New Roman" w:cstheme="minorHAnsi"/>
+                <w:sz w:val="20"/>
+                <w:szCs w:val="20"/>
+                <w:lang w:val="en-US" w:eastAsia="fr-FR"/>
+              </w:rPr>
+              <w:t>employee.email</w:t>
+            </w:r>
+            <w:proofErr w:type="spellEnd"/>
+            <w:r>
+              <w:rPr>
+                <w:rFonts w:eastAsia="Times New Roman" w:cstheme="minorHAnsi"/>
+                <w:sz w:val="20"/>
+                <w:szCs w:val="20"/>
+                <w:lang w:val="en-US" w:eastAsia="fr-FR"/>
+              </w:rPr>
+              <w:t xml:space="preserve"> }}</w:t>
             </w:r>
           </w:p>
         </w:tc>
@@ -388,8 +504,16 @@
         <w:rPr>
           <w:bCs/>
         </w:rPr>
-        <w:t>Generic Informations</w:t>
+        <w:t xml:space="preserve">Generic </w:t>
       </w:r>
+      <w:proofErr w:type="spellStart"/>
+      <w:r>
+        <w:rPr>
+          <w:bCs/>
+        </w:rPr>
+        <w:t>Informations</w:t>
+      </w:r>
+      <w:proofErr w:type="spellEnd"/>
       <w:r>
         <w:rPr>
           <w:sz w:val="20"/>
@@ -558,6 +682,7 @@
               </w:rPr>
               <w:t xml:space="preserve">{{ </w:t>
             </w:r>
+            <w:proofErr w:type="spellStart"/>
             <w:r>
               <w:rPr>
                 <w:rFonts w:eastAsia="Times New Roman" w:cstheme="minorHAnsi"/>
@@ -574,7 +699,17 @@
                 <w:szCs w:val="20"/>
                 <w:lang w:val="en-US" w:eastAsia="fr-FR"/>
               </w:rPr>
-              <w:t>.value }}</w:t>
+              <w:t>.value</w:t>
+            </w:r>
+            <w:proofErr w:type="spellEnd"/>
+            <w:r>
+              <w:rPr>
+                <w:rFonts w:eastAsia="Times New Roman" w:cstheme="minorHAnsi"/>
+                <w:sz w:val="20"/>
+                <w:szCs w:val="20"/>
+                <w:lang w:val="en-US" w:eastAsia="fr-FR"/>
+              </w:rPr>
+              <w:t xml:space="preserve"> }}</w:t>
             </w:r>
           </w:p>
         </w:tc>
@@ -636,7 +771,27 @@
                 <w:szCs w:val="20"/>
                 <w:lang w:val="en-US" w:eastAsia="fr-FR"/>
               </w:rPr>
-              <w:t xml:space="preserve"> endfor %}</w:t>
+              <w:t xml:space="preserve"> </w:t>
+            </w:r>
+            <w:proofErr w:type="spellStart"/>
+            <w:r>
+              <w:rPr>
+                <w:rFonts w:eastAsia="Times New Roman" w:cstheme="minorHAnsi"/>
+                <w:sz w:val="20"/>
+                <w:szCs w:val="20"/>
+                <w:lang w:val="en-US" w:eastAsia="fr-FR"/>
+              </w:rPr>
+              <w:t>endfor</w:t>
+            </w:r>
+            <w:proofErr w:type="spellEnd"/>
+            <w:r>
+              <w:rPr>
+                <w:rFonts w:eastAsia="Times New Roman" w:cstheme="minorHAnsi"/>
+                <w:sz w:val="20"/>
+                <w:szCs w:val="20"/>
+                <w:lang w:val="en-US" w:eastAsia="fr-FR"/>
+              </w:rPr>
+              <w:t xml:space="preserve"> %}</w:t>
             </w:r>
           </w:p>
         </w:tc>
@@ -1064,6 +1219,7 @@
               </w:rPr>
               <w:t xml:space="preserve">{{ </w:t>
             </w:r>
+            <w:proofErr w:type="spellStart"/>
             <w:r>
               <w:rPr>
                 <w:rFonts w:eastAsia="Times New Roman" w:cstheme="minorHAnsi"/>
@@ -1080,7 +1236,35 @@
                 <w:szCs w:val="18"/>
                 <w:lang w:val="en-US" w:eastAsia="fr-FR"/>
               </w:rPr>
-              <w:t>.start_date }}</w:t>
+              <w:t>.start_date</w:t>
+            </w:r>
+            <w:proofErr w:type="spellEnd"/>
+            <w:r>
+              <w:rPr>
+                <w:rFonts w:eastAsia="Times New Roman" w:cstheme="minorHAnsi"/>
+                <w:sz w:val="18"/>
+                <w:szCs w:val="18"/>
+                <w:lang w:val="en-US" w:eastAsia="fr-FR"/>
+              </w:rPr>
+              <w:t xml:space="preserve"> </w:t>
+            </w:r>
+            <w:r>
+              <w:rPr>
+                <w:rFonts w:eastAsia="Times New Roman" w:cstheme="minorHAnsi"/>
+                <w:sz w:val="18"/>
+                <w:szCs w:val="18"/>
+                <w:lang w:val="en-US" w:eastAsia="fr-FR"/>
+              </w:rPr>
+              <w:t xml:space="preserve">or “-“ </w:t>
+            </w:r>
+            <w:r>
+              <w:rPr>
+                <w:rFonts w:eastAsia="Times New Roman" w:cstheme="minorHAnsi"/>
+                <w:sz w:val="18"/>
+                <w:szCs w:val="18"/>
+                <w:lang w:val="en-US" w:eastAsia="fr-FR"/>
+              </w:rPr>
+              <w:t>}}</w:t>
             </w:r>
           </w:p>
         </w:tc>
@@ -1106,6 +1290,7 @@
               </w:rPr>
               <w:t xml:space="preserve">{{ </w:t>
             </w:r>
+            <w:proofErr w:type="spellStart"/>
             <w:r>
               <w:rPr>
                 <w:rFonts w:eastAsia="Times New Roman" w:cstheme="minorHAnsi"/>
@@ -1122,7 +1307,35 @@
                 <w:szCs w:val="18"/>
                 <w:lang w:val="en-US" w:eastAsia="fr-FR"/>
               </w:rPr>
-              <w:t>.end_date }}</w:t>
+              <w:t>.end_date</w:t>
+            </w:r>
+            <w:proofErr w:type="spellEnd"/>
+            <w:r>
+              <w:rPr>
+                <w:rFonts w:eastAsia="Times New Roman" w:cstheme="minorHAnsi"/>
+                <w:sz w:val="18"/>
+                <w:szCs w:val="18"/>
+                <w:lang w:val="en-US" w:eastAsia="fr-FR"/>
+              </w:rPr>
+              <w:t xml:space="preserve"> </w:t>
+            </w:r>
+            <w:r>
+              <w:rPr>
+                <w:rFonts w:eastAsia="Times New Roman" w:cstheme="minorHAnsi"/>
+                <w:sz w:val="18"/>
+                <w:szCs w:val="18"/>
+                <w:lang w:val="en-US" w:eastAsia="fr-FR"/>
+              </w:rPr>
+              <w:t xml:space="preserve">or “-“ </w:t>
+            </w:r>
+            <w:r>
+              <w:rPr>
+                <w:rFonts w:eastAsia="Times New Roman" w:cstheme="minorHAnsi"/>
+                <w:sz w:val="18"/>
+                <w:szCs w:val="18"/>
+                <w:lang w:val="en-US" w:eastAsia="fr-FR"/>
+              </w:rPr>
+              <w:t>}}</w:t>
             </w:r>
           </w:p>
         </w:tc>
@@ -1148,6 +1361,7 @@
               </w:rPr>
               <w:t xml:space="preserve">{{ </w:t>
             </w:r>
+            <w:proofErr w:type="spellStart"/>
             <w:r>
               <w:rPr>
                 <w:rFonts w:eastAsia="Times New Roman" w:cstheme="minorHAnsi"/>
@@ -1166,6 +1380,7 @@
               </w:rPr>
               <w:t>.get_is_contractual_display</w:t>
             </w:r>
+            <w:proofErr w:type="spellEnd"/>
             <w:r>
               <w:rPr>
                 <w:rFonts w:eastAsia="Times New Roman" w:cstheme="minorHAnsi"/>
@@ -1253,7 +1468,27 @@
                 <w:szCs w:val="18"/>
                 <w:lang w:val="en-US" w:eastAsia="fr-FR"/>
               </w:rPr>
-              <w:t xml:space="preserve"> endfor %}</w:t>
+              <w:t xml:space="preserve"> </w:t>
+            </w:r>
+            <w:proofErr w:type="spellStart"/>
+            <w:r>
+              <w:rPr>
+                <w:rFonts w:eastAsia="Times New Roman" w:cstheme="minorHAnsi"/>
+                <w:sz w:val="18"/>
+                <w:szCs w:val="18"/>
+                <w:lang w:val="en-US" w:eastAsia="fr-FR"/>
+              </w:rPr>
+              <w:t>endfor</w:t>
+            </w:r>
+            <w:proofErr w:type="spellEnd"/>
+            <w:r>
+              <w:rPr>
+                <w:rFonts w:eastAsia="Times New Roman" w:cstheme="minorHAnsi"/>
+                <w:sz w:val="18"/>
+                <w:szCs w:val="18"/>
+                <w:lang w:val="en-US" w:eastAsia="fr-FR"/>
+              </w:rPr>
+              <w:t xml:space="preserve"> %}</w:t>
             </w:r>
           </w:p>
         </w:tc>
@@ -1290,6 +1525,1313 @@
         <w:tc>
           <w:tcPr>
             <w:tcW w:w="2665" w:type="dxa"/>
+          </w:tcPr>
+          <w:p>
+            <w:pPr>
+              <w:rPr>
+                <w:rFonts w:cstheme="minorHAnsi"/>
+                <w:sz w:val="18"/>
+                <w:szCs w:val="18"/>
+                <w:lang w:val="en-US"/>
+              </w:rPr>
+            </w:pPr>
+          </w:p>
+        </w:tc>
+      </w:tr>
+    </w:tbl>
+    <w:p>
+      <w:pPr>
+        <w:tabs>
+          <w:tab w:val="left" w:pos="916"/>
+          <w:tab w:val="left" w:pos="1832"/>
+          <w:tab w:val="left" w:pos="2748"/>
+          <w:tab w:val="left" w:pos="3664"/>
+          <w:tab w:val="left" w:pos="4580"/>
+          <w:tab w:val="left" w:pos="5496"/>
+          <w:tab w:val="left" w:pos="6412"/>
+          <w:tab w:val="left" w:pos="7328"/>
+          <w:tab w:val="left" w:pos="8244"/>
+          <w:tab w:val="left" w:pos="9160"/>
+          <w:tab w:val="left" w:pos="10076"/>
+          <w:tab w:val="left" w:pos="10992"/>
+          <w:tab w:val="left" w:pos="11908"/>
+          <w:tab w:val="left" w:pos="12824"/>
+          <w:tab w:val="left" w:pos="13740"/>
+          <w:tab w:val="left" w:pos="14656"/>
+        </w:tabs>
+        <w:spacing w:after="0" w:line="240" w:lineRule="auto"/>
+        <w:rPr>
+          <w:rFonts w:eastAsia="Times New Roman" w:cstheme="minorHAnsi"/>
+          <w:sz w:val="20"/>
+          <w:szCs w:val="20"/>
+          <w:lang w:val="en-US" w:eastAsia="fr-FR"/>
+        </w:rPr>
+      </w:pPr>
+      <w:r>
+        <w:rPr>
+          <w:rFonts w:eastAsia="Times New Roman" w:cstheme="minorHAnsi"/>
+          <w:sz w:val="20"/>
+          <w:szCs w:val="20"/>
+          <w:lang w:val="en-US" w:eastAsia="fr-FR"/>
+        </w:rPr>
+        <w:t>{% endif %}</w:t>
+      </w:r>
+    </w:p>
+    <w:p>
+      <w:pPr>
+        <w:tabs>
+          <w:tab w:val="left" w:pos="916"/>
+          <w:tab w:val="left" w:pos="1832"/>
+          <w:tab w:val="left" w:pos="2748"/>
+          <w:tab w:val="left" w:pos="3664"/>
+          <w:tab w:val="left" w:pos="4580"/>
+          <w:tab w:val="left" w:pos="5496"/>
+          <w:tab w:val="left" w:pos="6412"/>
+          <w:tab w:val="left" w:pos="7328"/>
+          <w:tab w:val="left" w:pos="8244"/>
+          <w:tab w:val="left" w:pos="9160"/>
+          <w:tab w:val="left" w:pos="10076"/>
+          <w:tab w:val="left" w:pos="10992"/>
+          <w:tab w:val="left" w:pos="11908"/>
+          <w:tab w:val="left" w:pos="12824"/>
+          <w:tab w:val="left" w:pos="13740"/>
+          <w:tab w:val="left" w:pos="14656"/>
+        </w:tabs>
+        <w:spacing w:after="0" w:line="240" w:lineRule="auto"/>
+        <w:rPr>
+          <w:rFonts w:eastAsia="Times New Roman" w:cstheme="minorHAnsi"/>
+          <w:sz w:val="20"/>
+          <w:szCs w:val="20"/>
+          <w:lang w:val="en-US" w:eastAsia="fr-FR"/>
+        </w:rPr>
+      </w:pPr>
+      <w:r>
+        <w:rPr>
+          <w:rFonts w:eastAsia="Times New Roman" w:cstheme="minorHAnsi"/>
+          <w:sz w:val="20"/>
+          <w:szCs w:val="20"/>
+          <w:lang w:val="en-US" w:eastAsia="fr-FR"/>
+        </w:rPr>
+        <w:t xml:space="preserve">{% if </w:t>
+      </w:r>
+      <w:r>
+        <w:rPr>
+          <w:rFonts w:eastAsia="Times New Roman" w:cstheme="minorHAnsi"/>
+          <w:sz w:val="20"/>
+          <w:szCs w:val="20"/>
+          <w:lang w:val="en-US" w:eastAsia="fr-FR"/>
+        </w:rPr>
+        <w:t>superior</w:t>
+      </w:r>
+      <w:r>
+        <w:rPr>
+          <w:rFonts w:eastAsia="Times New Roman" w:cstheme="minorHAnsi"/>
+          <w:sz w:val="20"/>
+          <w:szCs w:val="20"/>
+          <w:lang w:val="en-US" w:eastAsia="fr-FR"/>
+        </w:rPr>
+        <w:t xml:space="preserve"> </w:t>
+      </w:r>
+      <w:r>
+        <w:rPr>
+          <w:rFonts w:eastAsia="Times New Roman" w:cstheme="minorHAnsi"/>
+          <w:sz w:val="20"/>
+          <w:szCs w:val="20"/>
+          <w:lang w:val="en-US" w:eastAsia="fr-FR"/>
+        </w:rPr>
+        <w:t>%}</w:t>
+      </w:r>
+    </w:p>
+    <w:p>
+      <w:pPr>
+        <w:pStyle w:val="Titre1"/>
+        <w:rPr>
+          <w:sz w:val="20"/>
+        </w:rPr>
+      </w:pPr>
+      <w:r>
+        <w:t>Superior</w:t>
+      </w:r>
+    </w:p>
+    <w:tbl>
+      <w:tblPr>
+        <w:tblStyle w:val="Grilledutableau"/>
+        <w:tblW w:w="9067" w:type="dxa"/>
+        <w:tblLook w:val="04A0" w:firstRow="1" w:lastRow="0" w:firstColumn="1" w:lastColumn="0" w:noHBand="0" w:noVBand="1"/>
+      </w:tblPr>
+      <w:tblGrid>
+        <w:gridCol w:w="4390"/>
+        <w:gridCol w:w="2551"/>
+        <w:gridCol w:w="2126"/>
+      </w:tblGrid>
+      <w:tr>
+        <w:tc>
+          <w:tcPr>
+            <w:tcW w:w="4390" w:type="dxa"/>
+            <w:shd w:val="clear" w:color="auto" w:fill="ACB9CA" w:themeFill="text2" w:themeFillTint="66"/>
+          </w:tcPr>
+          <w:p>
+            <w:pPr>
+              <w:rPr>
+                <w:rFonts w:cstheme="minorHAnsi"/>
+                <w:sz w:val="20"/>
+                <w:szCs w:val="20"/>
+                <w:lang w:val="en-US"/>
+              </w:rPr>
+            </w:pPr>
+            <w:r>
+              <w:rPr>
+                <w:rFonts w:cstheme="minorHAnsi"/>
+                <w:sz w:val="20"/>
+                <w:szCs w:val="20"/>
+                <w:lang w:val="en-US"/>
+              </w:rPr>
+              <w:t>Status</w:t>
+            </w:r>
+          </w:p>
+        </w:tc>
+        <w:tc>
+          <w:tcPr>
+            <w:tcW w:w="2551" w:type="dxa"/>
+            <w:shd w:val="clear" w:color="auto" w:fill="ACB9CA" w:themeFill="text2" w:themeFillTint="66"/>
+          </w:tcPr>
+          <w:p>
+            <w:pPr>
+              <w:rPr>
+                <w:rFonts w:cstheme="minorHAnsi"/>
+                <w:sz w:val="20"/>
+                <w:szCs w:val="20"/>
+                <w:lang w:val="en-US"/>
+              </w:rPr>
+            </w:pPr>
+            <w:r>
+              <w:rPr>
+                <w:rFonts w:cstheme="minorHAnsi"/>
+                <w:sz w:val="20"/>
+                <w:szCs w:val="20"/>
+                <w:lang w:val="en-US"/>
+              </w:rPr>
+              <w:t>Start Date</w:t>
+            </w:r>
+          </w:p>
+        </w:tc>
+        <w:tc>
+          <w:tcPr>
+            <w:tcW w:w="2126" w:type="dxa"/>
+            <w:shd w:val="clear" w:color="auto" w:fill="ACB9CA" w:themeFill="text2" w:themeFillTint="66"/>
+          </w:tcPr>
+          <w:p>
+            <w:pPr>
+              <w:rPr>
+                <w:rFonts w:cstheme="minorHAnsi"/>
+                <w:sz w:val="20"/>
+                <w:szCs w:val="20"/>
+                <w:lang w:val="en-US"/>
+              </w:rPr>
+            </w:pPr>
+            <w:r>
+              <w:rPr>
+                <w:rFonts w:cstheme="minorHAnsi"/>
+                <w:sz w:val="20"/>
+                <w:szCs w:val="20"/>
+                <w:lang w:val="en-US"/>
+              </w:rPr>
+              <w:t>End Date</w:t>
+            </w:r>
+          </w:p>
+        </w:tc>
+      </w:tr>
+      <w:tr>
+        <w:tc>
+          <w:tcPr>
+            <w:tcW w:w="4390" w:type="dxa"/>
+          </w:tcPr>
+          <w:p>
+            <w:pPr>
+              <w:tabs>
+                <w:tab w:val="left" w:pos="916"/>
+                <w:tab w:val="left" w:pos="1832"/>
+                <w:tab w:val="left" w:pos="2748"/>
+                <w:tab w:val="left" w:pos="3664"/>
+                <w:tab w:val="left" w:pos="4580"/>
+                <w:tab w:val="left" w:pos="5496"/>
+                <w:tab w:val="left" w:pos="6412"/>
+                <w:tab w:val="left" w:pos="7328"/>
+                <w:tab w:val="left" w:pos="8244"/>
+                <w:tab w:val="left" w:pos="9160"/>
+                <w:tab w:val="left" w:pos="10076"/>
+                <w:tab w:val="left" w:pos="10992"/>
+                <w:tab w:val="left" w:pos="11908"/>
+                <w:tab w:val="left" w:pos="12824"/>
+                <w:tab w:val="left" w:pos="13740"/>
+                <w:tab w:val="left" w:pos="14656"/>
+              </w:tabs>
+              <w:rPr>
+                <w:rFonts w:eastAsia="Times New Roman" w:cstheme="minorHAnsi"/>
+                <w:sz w:val="18"/>
+                <w:szCs w:val="18"/>
+                <w:lang w:val="en-US" w:eastAsia="fr-FR"/>
+              </w:rPr>
+            </w:pPr>
+            <w:r>
+              <w:rPr>
+                <w:rFonts w:eastAsia="Times New Roman" w:cstheme="minorHAnsi"/>
+                <w:sz w:val="18"/>
+                <w:szCs w:val="18"/>
+                <w:lang w:val="en-US" w:eastAsia="fr-FR"/>
+              </w:rPr>
+              <w:t>{%</w:t>
+            </w:r>
+            <w:r>
+              <w:rPr>
+                <w:rFonts w:eastAsia="Times New Roman" w:cstheme="minorHAnsi"/>
+                <w:sz w:val="18"/>
+                <w:szCs w:val="18"/>
+                <w:lang w:val="en-US" w:eastAsia="fr-FR"/>
+              </w:rPr>
+              <w:t>tr</w:t>
+            </w:r>
+            <w:r>
+              <w:rPr>
+                <w:rFonts w:eastAsia="Times New Roman" w:cstheme="minorHAnsi"/>
+                <w:sz w:val="18"/>
+                <w:szCs w:val="18"/>
+                <w:lang w:val="en-US" w:eastAsia="fr-FR"/>
+              </w:rPr>
+              <w:t xml:space="preserve"> for item in </w:t>
+            </w:r>
+            <w:r>
+              <w:rPr>
+                <w:rFonts w:eastAsia="Times New Roman" w:cstheme="minorHAnsi"/>
+                <w:sz w:val="20"/>
+                <w:szCs w:val="20"/>
+                <w:lang w:val="en-US" w:eastAsia="fr-FR"/>
+              </w:rPr>
+              <w:t>superior</w:t>
+            </w:r>
+            <w:r>
+              <w:rPr>
+                <w:rFonts w:eastAsia="Times New Roman" w:cstheme="minorHAnsi"/>
+                <w:sz w:val="20"/>
+                <w:szCs w:val="20"/>
+                <w:lang w:val="en-US" w:eastAsia="fr-FR"/>
+              </w:rPr>
+              <w:t xml:space="preserve"> </w:t>
+            </w:r>
+            <w:r>
+              <w:rPr>
+                <w:rFonts w:eastAsia="Times New Roman" w:cstheme="minorHAnsi"/>
+                <w:sz w:val="18"/>
+                <w:szCs w:val="18"/>
+                <w:lang w:val="en-US" w:eastAsia="fr-FR"/>
+              </w:rPr>
+              <w:t>%}</w:t>
+            </w:r>
+          </w:p>
+        </w:tc>
+        <w:tc>
+          <w:tcPr>
+            <w:tcW w:w="2551" w:type="dxa"/>
+          </w:tcPr>
+          <w:p>
+            <w:pPr>
+              <w:rPr>
+                <w:rFonts w:cstheme="minorHAnsi"/>
+                <w:sz w:val="18"/>
+                <w:szCs w:val="18"/>
+                <w:lang w:val="en-US"/>
+              </w:rPr>
+            </w:pPr>
+          </w:p>
+        </w:tc>
+        <w:tc>
+          <w:tcPr>
+            <w:tcW w:w="2126" w:type="dxa"/>
+          </w:tcPr>
+          <w:p>
+            <w:pPr>
+              <w:rPr>
+                <w:rFonts w:cstheme="minorHAnsi"/>
+                <w:sz w:val="18"/>
+                <w:szCs w:val="18"/>
+                <w:lang w:val="en-US"/>
+              </w:rPr>
+            </w:pPr>
+          </w:p>
+        </w:tc>
+      </w:tr>
+      <w:tr>
+        <w:tc>
+          <w:tcPr>
+            <w:tcW w:w="4390" w:type="dxa"/>
+          </w:tcPr>
+          <w:p>
+            <w:pPr>
+              <w:rPr>
+                <w:rFonts w:cstheme="minorHAnsi"/>
+                <w:sz w:val="18"/>
+                <w:szCs w:val="18"/>
+                <w:lang w:val="en-US"/>
+              </w:rPr>
+            </w:pPr>
+            <w:r>
+              <w:rPr>
+                <w:rFonts w:cstheme="minorHAnsi"/>
+                <w:sz w:val="18"/>
+                <w:szCs w:val="18"/>
+                <w:lang w:val="en-US"/>
+              </w:rPr>
+              <w:t xml:space="preserve">{{  </w:t>
+            </w:r>
+            <w:proofErr w:type="spellStart"/>
+            <w:r>
+              <w:rPr>
+                <w:rFonts w:eastAsia="Times New Roman" w:cstheme="minorHAnsi"/>
+                <w:sz w:val="18"/>
+                <w:szCs w:val="18"/>
+                <w:lang w:val="en-US" w:eastAsia="fr-FR"/>
+              </w:rPr>
+              <w:t>item</w:t>
+            </w:r>
+            <w:r>
+              <w:rPr>
+                <w:rFonts w:cstheme="minorHAnsi"/>
+                <w:sz w:val="18"/>
+                <w:szCs w:val="18"/>
+                <w:lang w:val="en-US"/>
+              </w:rPr>
+              <w:t>.</w:t>
+            </w:r>
+            <w:r>
+              <w:rPr>
+                <w:rFonts w:eastAsia="Times New Roman" w:cstheme="minorHAnsi"/>
+                <w:sz w:val="20"/>
+                <w:szCs w:val="20"/>
+                <w:lang w:val="en-US" w:eastAsia="fr-FR"/>
+              </w:rPr>
+              <w:t>superior</w:t>
+            </w:r>
+            <w:r>
+              <w:rPr>
+                <w:rFonts w:eastAsia="Times New Roman" w:cstheme="minorHAnsi"/>
+                <w:sz w:val="20"/>
+                <w:szCs w:val="20"/>
+                <w:lang w:val="en-US" w:eastAsia="fr-FR"/>
+              </w:rPr>
+              <w:t>.user_</w:t>
+            </w:r>
+            <w:r>
+              <w:rPr>
+                <w:rFonts w:cstheme="minorHAnsi"/>
+                <w:sz w:val="18"/>
+                <w:szCs w:val="18"/>
+                <w:lang w:val="en-US"/>
+              </w:rPr>
+              <w:t>name</w:t>
+            </w:r>
+            <w:proofErr w:type="spellEnd"/>
+            <w:r>
+              <w:rPr>
+                <w:rFonts w:cstheme="minorHAnsi"/>
+                <w:sz w:val="18"/>
+                <w:szCs w:val="18"/>
+                <w:lang w:val="en-US"/>
+              </w:rPr>
+              <w:t xml:space="preserve"> }}  </w:t>
+            </w:r>
+          </w:p>
+        </w:tc>
+        <w:tc>
+          <w:tcPr>
+            <w:tcW w:w="2551" w:type="dxa"/>
+          </w:tcPr>
+          <w:p>
+            <w:pPr>
+              <w:rPr>
+                <w:rFonts w:cstheme="minorHAnsi"/>
+                <w:sz w:val="18"/>
+                <w:szCs w:val="18"/>
+                <w:lang w:val="en-US"/>
+              </w:rPr>
+            </w:pPr>
+            <w:r>
+              <w:rPr>
+                <w:rFonts w:eastAsia="Times New Roman" w:cstheme="minorHAnsi"/>
+                <w:sz w:val="18"/>
+                <w:szCs w:val="18"/>
+                <w:lang w:val="en-US" w:eastAsia="fr-FR"/>
+              </w:rPr>
+              <w:t xml:space="preserve">{{ </w:t>
+            </w:r>
+            <w:proofErr w:type="spellStart"/>
+            <w:r>
+              <w:rPr>
+                <w:rFonts w:eastAsia="Times New Roman" w:cstheme="minorHAnsi"/>
+                <w:sz w:val="18"/>
+                <w:szCs w:val="18"/>
+                <w:lang w:val="en-US" w:eastAsia="fr-FR"/>
+              </w:rPr>
+              <w:t>item</w:t>
+            </w:r>
+            <w:r>
+              <w:rPr>
+                <w:rFonts w:eastAsia="Times New Roman" w:cstheme="minorHAnsi"/>
+                <w:sz w:val="18"/>
+                <w:szCs w:val="18"/>
+                <w:lang w:val="en-US" w:eastAsia="fr-FR"/>
+              </w:rPr>
+              <w:t>.start_date</w:t>
+            </w:r>
+            <w:proofErr w:type="spellEnd"/>
+            <w:r>
+              <w:rPr>
+                <w:rFonts w:eastAsia="Times New Roman" w:cstheme="minorHAnsi"/>
+                <w:sz w:val="18"/>
+                <w:szCs w:val="18"/>
+                <w:lang w:val="en-US" w:eastAsia="fr-FR"/>
+              </w:rPr>
+              <w:t xml:space="preserve"> </w:t>
+            </w:r>
+            <w:r>
+              <w:rPr>
+                <w:rFonts w:eastAsia="Times New Roman" w:cstheme="minorHAnsi"/>
+                <w:sz w:val="18"/>
+                <w:szCs w:val="18"/>
+                <w:lang w:val="en-US" w:eastAsia="fr-FR"/>
+              </w:rPr>
+              <w:t xml:space="preserve">or “-“ </w:t>
+            </w:r>
+            <w:r>
+              <w:rPr>
+                <w:rFonts w:eastAsia="Times New Roman" w:cstheme="minorHAnsi"/>
+                <w:sz w:val="18"/>
+                <w:szCs w:val="18"/>
+                <w:lang w:val="en-US" w:eastAsia="fr-FR"/>
+              </w:rPr>
+              <w:t>}}</w:t>
+            </w:r>
+          </w:p>
+        </w:tc>
+        <w:tc>
+          <w:tcPr>
+            <w:tcW w:w="2126" w:type="dxa"/>
+          </w:tcPr>
+          <w:p>
+            <w:pPr>
+              <w:rPr>
+                <w:rFonts w:eastAsia="Times New Roman" w:cstheme="minorHAnsi"/>
+                <w:sz w:val="18"/>
+                <w:szCs w:val="18"/>
+                <w:lang w:val="en-US" w:eastAsia="fr-FR"/>
+              </w:rPr>
+            </w:pPr>
+            <w:r>
+              <w:rPr>
+                <w:rFonts w:eastAsia="Times New Roman" w:cstheme="minorHAnsi"/>
+                <w:sz w:val="18"/>
+                <w:szCs w:val="18"/>
+                <w:lang w:val="en-US" w:eastAsia="fr-FR"/>
+              </w:rPr>
+              <w:t xml:space="preserve">{{ </w:t>
+            </w:r>
+            <w:proofErr w:type="spellStart"/>
+            <w:r>
+              <w:rPr>
+                <w:rFonts w:eastAsia="Times New Roman" w:cstheme="minorHAnsi"/>
+                <w:sz w:val="18"/>
+                <w:szCs w:val="18"/>
+                <w:lang w:val="en-US" w:eastAsia="fr-FR"/>
+              </w:rPr>
+              <w:t>item</w:t>
+            </w:r>
+            <w:r>
+              <w:rPr>
+                <w:rFonts w:eastAsia="Times New Roman" w:cstheme="minorHAnsi"/>
+                <w:sz w:val="18"/>
+                <w:szCs w:val="18"/>
+                <w:lang w:val="en-US" w:eastAsia="fr-FR"/>
+              </w:rPr>
+              <w:t>.end_date</w:t>
+            </w:r>
+            <w:proofErr w:type="spellEnd"/>
+            <w:r>
+              <w:rPr>
+                <w:rFonts w:eastAsia="Times New Roman" w:cstheme="minorHAnsi"/>
+                <w:sz w:val="18"/>
+                <w:szCs w:val="18"/>
+                <w:lang w:val="en-US" w:eastAsia="fr-FR"/>
+              </w:rPr>
+              <w:t xml:space="preserve"> </w:t>
+            </w:r>
+            <w:r>
+              <w:rPr>
+                <w:rFonts w:eastAsia="Times New Roman" w:cstheme="minorHAnsi"/>
+                <w:sz w:val="18"/>
+                <w:szCs w:val="18"/>
+                <w:lang w:val="en-US" w:eastAsia="fr-FR"/>
+              </w:rPr>
+              <w:t xml:space="preserve">or “-“ </w:t>
+            </w:r>
+            <w:r>
+              <w:rPr>
+                <w:rFonts w:eastAsia="Times New Roman" w:cstheme="minorHAnsi"/>
+                <w:sz w:val="18"/>
+                <w:szCs w:val="18"/>
+                <w:lang w:val="en-US" w:eastAsia="fr-FR"/>
+              </w:rPr>
+              <w:t>}}</w:t>
+            </w:r>
+          </w:p>
+        </w:tc>
+      </w:tr>
+      <w:tr>
+        <w:tc>
+          <w:tcPr>
+            <w:tcW w:w="4390" w:type="dxa"/>
+          </w:tcPr>
+          <w:p>
+            <w:pPr>
+              <w:tabs>
+                <w:tab w:val="left" w:pos="916"/>
+                <w:tab w:val="left" w:pos="1832"/>
+                <w:tab w:val="left" w:pos="2748"/>
+                <w:tab w:val="left" w:pos="3664"/>
+                <w:tab w:val="left" w:pos="4580"/>
+                <w:tab w:val="left" w:pos="5496"/>
+                <w:tab w:val="left" w:pos="6412"/>
+                <w:tab w:val="left" w:pos="7328"/>
+                <w:tab w:val="left" w:pos="8244"/>
+                <w:tab w:val="left" w:pos="9160"/>
+                <w:tab w:val="left" w:pos="10076"/>
+                <w:tab w:val="left" w:pos="10992"/>
+                <w:tab w:val="left" w:pos="11908"/>
+                <w:tab w:val="left" w:pos="12824"/>
+                <w:tab w:val="left" w:pos="13740"/>
+                <w:tab w:val="left" w:pos="14656"/>
+              </w:tabs>
+              <w:rPr>
+                <w:rFonts w:eastAsia="Times New Roman" w:cstheme="minorHAnsi"/>
+                <w:sz w:val="18"/>
+                <w:szCs w:val="18"/>
+                <w:lang w:val="en-US" w:eastAsia="fr-FR"/>
+              </w:rPr>
+            </w:pPr>
+            <w:r>
+              <w:rPr>
+                <w:rFonts w:eastAsia="Times New Roman" w:cstheme="minorHAnsi"/>
+                <w:sz w:val="18"/>
+                <w:szCs w:val="18"/>
+                <w:lang w:val="en-US" w:eastAsia="fr-FR"/>
+              </w:rPr>
+              <w:t>{%</w:t>
+            </w:r>
+            <w:r>
+              <w:rPr>
+                <w:rFonts w:eastAsia="Times New Roman" w:cstheme="minorHAnsi"/>
+                <w:sz w:val="18"/>
+                <w:szCs w:val="18"/>
+                <w:lang w:val="en-US" w:eastAsia="fr-FR"/>
+              </w:rPr>
+              <w:t>tr</w:t>
+            </w:r>
+            <w:r>
+              <w:rPr>
+                <w:rFonts w:eastAsia="Times New Roman" w:cstheme="minorHAnsi"/>
+                <w:sz w:val="18"/>
+                <w:szCs w:val="18"/>
+                <w:lang w:val="en-US" w:eastAsia="fr-FR"/>
+              </w:rPr>
+              <w:t xml:space="preserve"> </w:t>
+            </w:r>
+            <w:proofErr w:type="spellStart"/>
+            <w:r>
+              <w:rPr>
+                <w:rFonts w:eastAsia="Times New Roman" w:cstheme="minorHAnsi"/>
+                <w:sz w:val="18"/>
+                <w:szCs w:val="18"/>
+                <w:lang w:val="en-US" w:eastAsia="fr-FR"/>
+              </w:rPr>
+              <w:t>endfor</w:t>
+            </w:r>
+            <w:proofErr w:type="spellEnd"/>
+            <w:r>
+              <w:rPr>
+                <w:rFonts w:eastAsia="Times New Roman" w:cstheme="minorHAnsi"/>
+                <w:sz w:val="18"/>
+                <w:szCs w:val="18"/>
+                <w:lang w:val="en-US" w:eastAsia="fr-FR"/>
+              </w:rPr>
+              <w:t xml:space="preserve"> %}</w:t>
+            </w:r>
+          </w:p>
+        </w:tc>
+        <w:tc>
+          <w:tcPr>
+            <w:tcW w:w="2551" w:type="dxa"/>
+          </w:tcPr>
+          <w:p>
+            <w:pPr>
+              <w:rPr>
+                <w:rFonts w:cstheme="minorHAnsi"/>
+                <w:sz w:val="18"/>
+                <w:szCs w:val="18"/>
+                <w:lang w:val="en-US"/>
+              </w:rPr>
+            </w:pPr>
+          </w:p>
+        </w:tc>
+        <w:tc>
+          <w:tcPr>
+            <w:tcW w:w="2126" w:type="dxa"/>
+          </w:tcPr>
+          <w:p>
+            <w:pPr>
+              <w:rPr>
+                <w:rFonts w:cstheme="minorHAnsi"/>
+                <w:sz w:val="18"/>
+                <w:szCs w:val="18"/>
+                <w:lang w:val="en-US"/>
+              </w:rPr>
+            </w:pPr>
+          </w:p>
+        </w:tc>
+      </w:tr>
+    </w:tbl>
+    <w:p>
+      <w:pPr>
+        <w:tabs>
+          <w:tab w:val="left" w:pos="916"/>
+          <w:tab w:val="left" w:pos="1832"/>
+          <w:tab w:val="left" w:pos="2748"/>
+          <w:tab w:val="left" w:pos="3664"/>
+          <w:tab w:val="left" w:pos="4580"/>
+          <w:tab w:val="left" w:pos="5496"/>
+          <w:tab w:val="left" w:pos="6412"/>
+          <w:tab w:val="left" w:pos="7328"/>
+          <w:tab w:val="left" w:pos="8244"/>
+          <w:tab w:val="left" w:pos="9160"/>
+          <w:tab w:val="left" w:pos="10076"/>
+          <w:tab w:val="left" w:pos="10992"/>
+          <w:tab w:val="left" w:pos="11908"/>
+          <w:tab w:val="left" w:pos="12824"/>
+          <w:tab w:val="left" w:pos="13740"/>
+          <w:tab w:val="left" w:pos="14656"/>
+        </w:tabs>
+        <w:spacing w:after="0" w:line="240" w:lineRule="auto"/>
+        <w:rPr>
+          <w:rFonts w:eastAsia="Times New Roman" w:cstheme="minorHAnsi"/>
+          <w:sz w:val="20"/>
+          <w:szCs w:val="20"/>
+          <w:lang w:val="en-US" w:eastAsia="fr-FR"/>
+        </w:rPr>
+      </w:pPr>
+      <w:r>
+        <w:rPr>
+          <w:rFonts w:eastAsia="Times New Roman" w:cstheme="minorHAnsi"/>
+          <w:sz w:val="20"/>
+          <w:szCs w:val="20"/>
+          <w:lang w:val="en-US" w:eastAsia="fr-FR"/>
+        </w:rPr>
+        <w:t>{% endif %}</w:t>
+      </w:r>
+    </w:p>
+    <w:p>
+      <w:pPr>
+        <w:tabs>
+          <w:tab w:val="left" w:pos="916"/>
+          <w:tab w:val="left" w:pos="1832"/>
+          <w:tab w:val="left" w:pos="2748"/>
+          <w:tab w:val="left" w:pos="3664"/>
+          <w:tab w:val="left" w:pos="4580"/>
+          <w:tab w:val="left" w:pos="5496"/>
+          <w:tab w:val="left" w:pos="6412"/>
+          <w:tab w:val="left" w:pos="7328"/>
+          <w:tab w:val="left" w:pos="8244"/>
+          <w:tab w:val="left" w:pos="9160"/>
+          <w:tab w:val="left" w:pos="10076"/>
+          <w:tab w:val="left" w:pos="10992"/>
+          <w:tab w:val="left" w:pos="11908"/>
+          <w:tab w:val="left" w:pos="12824"/>
+          <w:tab w:val="left" w:pos="13740"/>
+          <w:tab w:val="left" w:pos="14656"/>
+        </w:tabs>
+        <w:spacing w:after="0" w:line="240" w:lineRule="auto"/>
+        <w:rPr>
+          <w:rFonts w:eastAsia="Times New Roman" w:cstheme="minorHAnsi"/>
+          <w:sz w:val="20"/>
+          <w:szCs w:val="20"/>
+          <w:lang w:val="en-US" w:eastAsia="fr-FR"/>
+        </w:rPr>
+      </w:pPr>
+      <w:r>
+        <w:rPr>
+          <w:rFonts w:eastAsia="Times New Roman" w:cstheme="minorHAnsi"/>
+          <w:sz w:val="20"/>
+          <w:szCs w:val="20"/>
+          <w:lang w:val="en-US" w:eastAsia="fr-FR"/>
+        </w:rPr>
+        <w:t xml:space="preserve">{% if </w:t>
+      </w:r>
+      <w:r>
+        <w:rPr>
+          <w:rFonts w:eastAsia="Times New Roman" w:cstheme="minorHAnsi"/>
+          <w:sz w:val="20"/>
+          <w:szCs w:val="20"/>
+          <w:lang w:val="en-US" w:eastAsia="fr-FR"/>
+        </w:rPr>
+        <w:t>subordinate</w:t>
+      </w:r>
+      <w:r>
+        <w:rPr>
+          <w:rFonts w:eastAsia="Times New Roman" w:cstheme="minorHAnsi"/>
+          <w:sz w:val="20"/>
+          <w:szCs w:val="20"/>
+          <w:lang w:val="en-US" w:eastAsia="fr-FR"/>
+        </w:rPr>
+        <w:t>%}</w:t>
+      </w:r>
+    </w:p>
+    <w:p>
+      <w:pPr>
+        <w:pStyle w:val="Titre1"/>
+        <w:rPr>
+          <w:sz w:val="20"/>
+        </w:rPr>
+      </w:pPr>
+      <w:r>
+        <w:t>Subordinate</w:t>
+      </w:r>
+    </w:p>
+    <w:tbl>
+      <w:tblPr>
+        <w:tblStyle w:val="Grilledutableau"/>
+        <w:tblW w:w="9067" w:type="dxa"/>
+        <w:tblLook w:val="04A0" w:firstRow="1" w:lastRow="0" w:firstColumn="1" w:lastColumn="0" w:noHBand="0" w:noVBand="1"/>
+      </w:tblPr>
+      <w:tblGrid>
+        <w:gridCol w:w="4390"/>
+        <w:gridCol w:w="2551"/>
+        <w:gridCol w:w="2126"/>
+      </w:tblGrid>
+      <w:tr>
+        <w:tc>
+          <w:tcPr>
+            <w:tcW w:w="4390" w:type="dxa"/>
+            <w:shd w:val="clear" w:color="auto" w:fill="ACB9CA" w:themeFill="text2" w:themeFillTint="66"/>
+          </w:tcPr>
+          <w:p>
+            <w:pPr>
+              <w:rPr>
+                <w:rFonts w:cstheme="minorHAnsi"/>
+                <w:sz w:val="20"/>
+                <w:szCs w:val="20"/>
+                <w:lang w:val="en-US"/>
+              </w:rPr>
+            </w:pPr>
+            <w:r>
+              <w:rPr>
+                <w:rFonts w:cstheme="minorHAnsi"/>
+                <w:sz w:val="20"/>
+                <w:szCs w:val="20"/>
+                <w:lang w:val="en-US"/>
+              </w:rPr>
+              <w:t>Status</w:t>
+            </w:r>
+          </w:p>
+        </w:tc>
+        <w:tc>
+          <w:tcPr>
+            <w:tcW w:w="2551" w:type="dxa"/>
+            <w:shd w:val="clear" w:color="auto" w:fill="ACB9CA" w:themeFill="text2" w:themeFillTint="66"/>
+          </w:tcPr>
+          <w:p>
+            <w:pPr>
+              <w:rPr>
+                <w:rFonts w:cstheme="minorHAnsi"/>
+                <w:sz w:val="20"/>
+                <w:szCs w:val="20"/>
+                <w:lang w:val="en-US"/>
+              </w:rPr>
+            </w:pPr>
+            <w:r>
+              <w:rPr>
+                <w:rFonts w:cstheme="minorHAnsi"/>
+                <w:sz w:val="20"/>
+                <w:szCs w:val="20"/>
+                <w:lang w:val="en-US"/>
+              </w:rPr>
+              <w:t>Start Date</w:t>
+            </w:r>
+          </w:p>
+        </w:tc>
+        <w:tc>
+          <w:tcPr>
+            <w:tcW w:w="2126" w:type="dxa"/>
+            <w:shd w:val="clear" w:color="auto" w:fill="ACB9CA" w:themeFill="text2" w:themeFillTint="66"/>
+          </w:tcPr>
+          <w:p>
+            <w:pPr>
+              <w:rPr>
+                <w:rFonts w:cstheme="minorHAnsi"/>
+                <w:sz w:val="20"/>
+                <w:szCs w:val="20"/>
+                <w:lang w:val="en-US"/>
+              </w:rPr>
+            </w:pPr>
+            <w:r>
+              <w:rPr>
+                <w:rFonts w:cstheme="minorHAnsi"/>
+                <w:sz w:val="20"/>
+                <w:szCs w:val="20"/>
+                <w:lang w:val="en-US"/>
+              </w:rPr>
+              <w:t>End Date</w:t>
+            </w:r>
+          </w:p>
+        </w:tc>
+      </w:tr>
+      <w:tr>
+        <w:tc>
+          <w:tcPr>
+            <w:tcW w:w="4390" w:type="dxa"/>
+          </w:tcPr>
+          <w:p>
+            <w:pPr>
+              <w:tabs>
+                <w:tab w:val="left" w:pos="916"/>
+                <w:tab w:val="left" w:pos="1832"/>
+                <w:tab w:val="left" w:pos="2748"/>
+                <w:tab w:val="left" w:pos="3664"/>
+                <w:tab w:val="left" w:pos="4580"/>
+                <w:tab w:val="left" w:pos="5496"/>
+                <w:tab w:val="left" w:pos="6412"/>
+                <w:tab w:val="left" w:pos="7328"/>
+                <w:tab w:val="left" w:pos="8244"/>
+                <w:tab w:val="left" w:pos="9160"/>
+                <w:tab w:val="left" w:pos="10076"/>
+                <w:tab w:val="left" w:pos="10992"/>
+                <w:tab w:val="left" w:pos="11908"/>
+                <w:tab w:val="left" w:pos="12824"/>
+                <w:tab w:val="left" w:pos="13740"/>
+                <w:tab w:val="left" w:pos="14656"/>
+              </w:tabs>
+              <w:rPr>
+                <w:rFonts w:eastAsia="Times New Roman" w:cstheme="minorHAnsi"/>
+                <w:sz w:val="18"/>
+                <w:szCs w:val="18"/>
+                <w:lang w:val="en-US" w:eastAsia="fr-FR"/>
+              </w:rPr>
+            </w:pPr>
+            <w:r>
+              <w:rPr>
+                <w:rFonts w:eastAsia="Times New Roman" w:cstheme="minorHAnsi"/>
+                <w:sz w:val="18"/>
+                <w:szCs w:val="18"/>
+                <w:lang w:val="en-US" w:eastAsia="fr-FR"/>
+              </w:rPr>
+              <w:t>{%</w:t>
+            </w:r>
+            <w:r>
+              <w:rPr>
+                <w:rFonts w:eastAsia="Times New Roman" w:cstheme="minorHAnsi"/>
+                <w:sz w:val="18"/>
+                <w:szCs w:val="18"/>
+                <w:lang w:val="en-US" w:eastAsia="fr-FR"/>
+              </w:rPr>
+              <w:t>tr</w:t>
+            </w:r>
+            <w:r>
+              <w:rPr>
+                <w:rFonts w:eastAsia="Times New Roman" w:cstheme="minorHAnsi"/>
+                <w:sz w:val="18"/>
+                <w:szCs w:val="18"/>
+                <w:lang w:val="en-US" w:eastAsia="fr-FR"/>
+              </w:rPr>
+              <w:t xml:space="preserve"> for item in </w:t>
+            </w:r>
+            <w:r>
+              <w:rPr>
+                <w:rFonts w:eastAsia="Times New Roman" w:cstheme="minorHAnsi"/>
+                <w:sz w:val="20"/>
+                <w:szCs w:val="20"/>
+                <w:lang w:val="en-US" w:eastAsia="fr-FR"/>
+              </w:rPr>
+              <w:t>subordinate</w:t>
+            </w:r>
+            <w:r>
+              <w:rPr>
+                <w:rFonts w:eastAsia="Times New Roman" w:cstheme="minorHAnsi"/>
+                <w:sz w:val="18"/>
+                <w:szCs w:val="18"/>
+                <w:lang w:val="en-US" w:eastAsia="fr-FR"/>
+              </w:rPr>
+              <w:t xml:space="preserve"> </w:t>
+            </w:r>
+            <w:r>
+              <w:rPr>
+                <w:rFonts w:eastAsia="Times New Roman" w:cstheme="minorHAnsi"/>
+                <w:sz w:val="18"/>
+                <w:szCs w:val="18"/>
+                <w:lang w:val="en-US" w:eastAsia="fr-FR"/>
+              </w:rPr>
+              <w:t>%}</w:t>
+            </w:r>
+          </w:p>
+        </w:tc>
+        <w:tc>
+          <w:tcPr>
+            <w:tcW w:w="2551" w:type="dxa"/>
+          </w:tcPr>
+          <w:p>
+            <w:pPr>
+              <w:rPr>
+                <w:rFonts w:cstheme="minorHAnsi"/>
+                <w:sz w:val="18"/>
+                <w:szCs w:val="18"/>
+                <w:lang w:val="en-US"/>
+              </w:rPr>
+            </w:pPr>
+          </w:p>
+        </w:tc>
+        <w:tc>
+          <w:tcPr>
+            <w:tcW w:w="2126" w:type="dxa"/>
+          </w:tcPr>
+          <w:p>
+            <w:pPr>
+              <w:rPr>
+                <w:rFonts w:cstheme="minorHAnsi"/>
+                <w:sz w:val="18"/>
+                <w:szCs w:val="18"/>
+                <w:lang w:val="en-US"/>
+              </w:rPr>
+            </w:pPr>
+          </w:p>
+        </w:tc>
+      </w:tr>
+      <w:tr>
+        <w:tc>
+          <w:tcPr>
+            <w:tcW w:w="4390" w:type="dxa"/>
+          </w:tcPr>
+          <w:p>
+            <w:pPr>
+              <w:rPr>
+                <w:rFonts w:cstheme="minorHAnsi"/>
+                <w:sz w:val="18"/>
+                <w:szCs w:val="18"/>
+                <w:lang w:val="en-US"/>
+              </w:rPr>
+            </w:pPr>
+            <w:r>
+              <w:rPr>
+                <w:rFonts w:cstheme="minorHAnsi"/>
+                <w:sz w:val="18"/>
+                <w:szCs w:val="18"/>
+                <w:lang w:val="en-US"/>
+              </w:rPr>
+              <w:t xml:space="preserve">{{  </w:t>
+            </w:r>
+            <w:proofErr w:type="spellStart"/>
+            <w:r>
+              <w:rPr>
+                <w:rFonts w:eastAsia="Times New Roman" w:cstheme="minorHAnsi"/>
+                <w:sz w:val="18"/>
+                <w:szCs w:val="18"/>
+                <w:lang w:val="en-US" w:eastAsia="fr-FR"/>
+              </w:rPr>
+              <w:t>item</w:t>
+            </w:r>
+            <w:r>
+              <w:rPr>
+                <w:rFonts w:cstheme="minorHAnsi"/>
+                <w:sz w:val="18"/>
+                <w:szCs w:val="18"/>
+                <w:lang w:val="en-US"/>
+              </w:rPr>
+              <w:t>.</w:t>
+            </w:r>
+            <w:r>
+              <w:rPr>
+                <w:rFonts w:eastAsia="Times New Roman" w:cstheme="minorHAnsi"/>
+                <w:sz w:val="20"/>
+                <w:szCs w:val="20"/>
+                <w:lang w:val="en-US" w:eastAsia="fr-FR"/>
+              </w:rPr>
+              <w:t>employee</w:t>
+            </w:r>
+            <w:r>
+              <w:rPr>
+                <w:rFonts w:eastAsia="Times New Roman" w:cstheme="minorHAnsi"/>
+                <w:sz w:val="20"/>
+                <w:szCs w:val="20"/>
+                <w:lang w:val="en-US" w:eastAsia="fr-FR"/>
+              </w:rPr>
+              <w:t>.user_</w:t>
+            </w:r>
+            <w:r>
+              <w:rPr>
+                <w:rFonts w:cstheme="minorHAnsi"/>
+                <w:sz w:val="18"/>
+                <w:szCs w:val="18"/>
+                <w:lang w:val="en-US"/>
+              </w:rPr>
+              <w:t>name</w:t>
+            </w:r>
+            <w:proofErr w:type="spellEnd"/>
+            <w:r>
+              <w:rPr>
+                <w:rFonts w:cstheme="minorHAnsi"/>
+                <w:sz w:val="18"/>
+                <w:szCs w:val="18"/>
+                <w:lang w:val="en-US"/>
+              </w:rPr>
+              <w:t xml:space="preserve"> }}  </w:t>
+            </w:r>
+          </w:p>
+        </w:tc>
+        <w:tc>
+          <w:tcPr>
+            <w:tcW w:w="2551" w:type="dxa"/>
+          </w:tcPr>
+          <w:p>
+            <w:pPr>
+              <w:rPr>
+                <w:rFonts w:cstheme="minorHAnsi"/>
+                <w:sz w:val="18"/>
+                <w:szCs w:val="18"/>
+                <w:lang w:val="en-US"/>
+              </w:rPr>
+            </w:pPr>
+            <w:r>
+              <w:rPr>
+                <w:rFonts w:eastAsia="Times New Roman" w:cstheme="minorHAnsi"/>
+                <w:sz w:val="18"/>
+                <w:szCs w:val="18"/>
+                <w:lang w:val="en-US" w:eastAsia="fr-FR"/>
+              </w:rPr>
+              <w:t xml:space="preserve">{{ </w:t>
+            </w:r>
+            <w:proofErr w:type="spellStart"/>
+            <w:r>
+              <w:rPr>
+                <w:rFonts w:eastAsia="Times New Roman" w:cstheme="minorHAnsi"/>
+                <w:sz w:val="18"/>
+                <w:szCs w:val="18"/>
+                <w:lang w:val="en-US" w:eastAsia="fr-FR"/>
+              </w:rPr>
+              <w:t>item</w:t>
+            </w:r>
+            <w:r>
+              <w:rPr>
+                <w:rFonts w:eastAsia="Times New Roman" w:cstheme="minorHAnsi"/>
+                <w:sz w:val="18"/>
+                <w:szCs w:val="18"/>
+                <w:lang w:val="en-US" w:eastAsia="fr-FR"/>
+              </w:rPr>
+              <w:t>.start_date</w:t>
+            </w:r>
+            <w:proofErr w:type="spellEnd"/>
+            <w:r>
+              <w:rPr>
+                <w:rFonts w:eastAsia="Times New Roman" w:cstheme="minorHAnsi"/>
+                <w:sz w:val="18"/>
+                <w:szCs w:val="18"/>
+                <w:lang w:val="en-US" w:eastAsia="fr-FR"/>
+              </w:rPr>
+              <w:t xml:space="preserve"> </w:t>
+            </w:r>
+            <w:r>
+              <w:rPr>
+                <w:rFonts w:eastAsia="Times New Roman" w:cstheme="minorHAnsi"/>
+                <w:sz w:val="18"/>
+                <w:szCs w:val="18"/>
+                <w:lang w:val="en-US" w:eastAsia="fr-FR"/>
+              </w:rPr>
+              <w:t xml:space="preserve">or “-“ </w:t>
+            </w:r>
+            <w:r>
+              <w:rPr>
+                <w:rFonts w:eastAsia="Times New Roman" w:cstheme="minorHAnsi"/>
+                <w:sz w:val="18"/>
+                <w:szCs w:val="18"/>
+                <w:lang w:val="en-US" w:eastAsia="fr-FR"/>
+              </w:rPr>
+              <w:t>}}</w:t>
+            </w:r>
+          </w:p>
+        </w:tc>
+        <w:tc>
+          <w:tcPr>
+            <w:tcW w:w="2126" w:type="dxa"/>
+          </w:tcPr>
+          <w:p>
+            <w:pPr>
+              <w:rPr>
+                <w:rFonts w:eastAsia="Times New Roman" w:cstheme="minorHAnsi"/>
+                <w:sz w:val="18"/>
+                <w:szCs w:val="18"/>
+                <w:lang w:val="en-US" w:eastAsia="fr-FR"/>
+              </w:rPr>
+            </w:pPr>
+            <w:r>
+              <w:rPr>
+                <w:rFonts w:eastAsia="Times New Roman" w:cstheme="minorHAnsi"/>
+                <w:sz w:val="18"/>
+                <w:szCs w:val="18"/>
+                <w:lang w:val="en-US" w:eastAsia="fr-FR"/>
+              </w:rPr>
+              <w:t xml:space="preserve">{{ </w:t>
+            </w:r>
+            <w:proofErr w:type="spellStart"/>
+            <w:r>
+              <w:rPr>
+                <w:rFonts w:eastAsia="Times New Roman" w:cstheme="minorHAnsi"/>
+                <w:sz w:val="18"/>
+                <w:szCs w:val="18"/>
+                <w:lang w:val="en-US" w:eastAsia="fr-FR"/>
+              </w:rPr>
+              <w:t>item</w:t>
+            </w:r>
+            <w:r>
+              <w:rPr>
+                <w:rFonts w:eastAsia="Times New Roman" w:cstheme="minorHAnsi"/>
+                <w:sz w:val="18"/>
+                <w:szCs w:val="18"/>
+                <w:lang w:val="en-US" w:eastAsia="fr-FR"/>
+              </w:rPr>
+              <w:t>.end_date</w:t>
+            </w:r>
+            <w:proofErr w:type="spellEnd"/>
+            <w:r>
+              <w:rPr>
+                <w:rFonts w:eastAsia="Times New Roman" w:cstheme="minorHAnsi"/>
+                <w:sz w:val="18"/>
+                <w:szCs w:val="18"/>
+                <w:lang w:val="en-US" w:eastAsia="fr-FR"/>
+              </w:rPr>
+              <w:t xml:space="preserve"> </w:t>
+            </w:r>
+            <w:r>
+              <w:rPr>
+                <w:rFonts w:eastAsia="Times New Roman" w:cstheme="minorHAnsi"/>
+                <w:sz w:val="18"/>
+                <w:szCs w:val="18"/>
+                <w:lang w:val="en-US" w:eastAsia="fr-FR"/>
+              </w:rPr>
+              <w:t xml:space="preserve">or “-“ </w:t>
+            </w:r>
+            <w:r>
+              <w:rPr>
+                <w:rFonts w:eastAsia="Times New Roman" w:cstheme="minorHAnsi"/>
+                <w:sz w:val="18"/>
+                <w:szCs w:val="18"/>
+                <w:lang w:val="en-US" w:eastAsia="fr-FR"/>
+              </w:rPr>
+              <w:t>}}</w:t>
+            </w:r>
+          </w:p>
+        </w:tc>
+      </w:tr>
+      <w:tr>
+        <w:tc>
+          <w:tcPr>
+            <w:tcW w:w="4390" w:type="dxa"/>
+          </w:tcPr>
+          <w:p>
+            <w:pPr>
+              <w:tabs>
+                <w:tab w:val="left" w:pos="916"/>
+                <w:tab w:val="left" w:pos="1832"/>
+                <w:tab w:val="left" w:pos="2748"/>
+                <w:tab w:val="left" w:pos="3664"/>
+                <w:tab w:val="left" w:pos="4580"/>
+                <w:tab w:val="left" w:pos="5496"/>
+                <w:tab w:val="left" w:pos="6412"/>
+                <w:tab w:val="left" w:pos="7328"/>
+                <w:tab w:val="left" w:pos="8244"/>
+                <w:tab w:val="left" w:pos="9160"/>
+                <w:tab w:val="left" w:pos="10076"/>
+                <w:tab w:val="left" w:pos="10992"/>
+                <w:tab w:val="left" w:pos="11908"/>
+                <w:tab w:val="left" w:pos="12824"/>
+                <w:tab w:val="left" w:pos="13740"/>
+                <w:tab w:val="left" w:pos="14656"/>
+              </w:tabs>
+              <w:rPr>
+                <w:rFonts w:eastAsia="Times New Roman" w:cstheme="minorHAnsi"/>
+                <w:sz w:val="18"/>
+                <w:szCs w:val="18"/>
+                <w:lang w:val="en-US" w:eastAsia="fr-FR"/>
+              </w:rPr>
+            </w:pPr>
+            <w:r>
+              <w:rPr>
+                <w:rFonts w:eastAsia="Times New Roman" w:cstheme="minorHAnsi"/>
+                <w:sz w:val="18"/>
+                <w:szCs w:val="18"/>
+                <w:lang w:val="en-US" w:eastAsia="fr-FR"/>
+              </w:rPr>
+              <w:t>{%</w:t>
+            </w:r>
+            <w:r>
+              <w:rPr>
+                <w:rFonts w:eastAsia="Times New Roman" w:cstheme="minorHAnsi"/>
+                <w:sz w:val="18"/>
+                <w:szCs w:val="18"/>
+                <w:lang w:val="en-US" w:eastAsia="fr-FR"/>
+              </w:rPr>
+              <w:t>tr</w:t>
+            </w:r>
+            <w:r>
+              <w:rPr>
+                <w:rFonts w:eastAsia="Times New Roman" w:cstheme="minorHAnsi"/>
+                <w:sz w:val="18"/>
+                <w:szCs w:val="18"/>
+                <w:lang w:val="en-US" w:eastAsia="fr-FR"/>
+              </w:rPr>
+              <w:t xml:space="preserve"> </w:t>
+            </w:r>
+            <w:proofErr w:type="spellStart"/>
+            <w:r>
+              <w:rPr>
+                <w:rFonts w:eastAsia="Times New Roman" w:cstheme="minorHAnsi"/>
+                <w:sz w:val="18"/>
+                <w:szCs w:val="18"/>
+                <w:lang w:val="en-US" w:eastAsia="fr-FR"/>
+              </w:rPr>
+              <w:t>endfor</w:t>
+            </w:r>
+            <w:proofErr w:type="spellEnd"/>
+            <w:r>
+              <w:rPr>
+                <w:rFonts w:eastAsia="Times New Roman" w:cstheme="minorHAnsi"/>
+                <w:sz w:val="18"/>
+                <w:szCs w:val="18"/>
+                <w:lang w:val="en-US" w:eastAsia="fr-FR"/>
+              </w:rPr>
+              <w:t xml:space="preserve"> %}</w:t>
+            </w:r>
+          </w:p>
+        </w:tc>
+        <w:tc>
+          <w:tcPr>
+            <w:tcW w:w="2551" w:type="dxa"/>
+          </w:tcPr>
+          <w:p>
+            <w:pPr>
+              <w:rPr>
+                <w:rFonts w:cstheme="minorHAnsi"/>
+                <w:sz w:val="18"/>
+                <w:szCs w:val="18"/>
+                <w:lang w:val="en-US"/>
+              </w:rPr>
+            </w:pPr>
+          </w:p>
+        </w:tc>
+        <w:tc>
+          <w:tcPr>
+            <w:tcW w:w="2126" w:type="dxa"/>
           </w:tcPr>
           <w:p>
             <w:pPr>
@@ -1590,6 +3132,7 @@
                 <w:lang w:val="en-US"/>
               </w:rPr>
             </w:pPr>
+            <w:proofErr w:type="spellStart"/>
             <w:r>
               <w:rPr>
                 <w:rFonts w:cstheme="minorHAnsi"/>
@@ -1599,6 +3142,7 @@
               </w:rPr>
               <w:t>Quotity</w:t>
             </w:r>
+            <w:proofErr w:type="spellEnd"/>
           </w:p>
         </w:tc>
         <w:tc>
@@ -1886,6 +3430,7 @@
               </w:rPr>
               <w:t xml:space="preserve">{{  </w:t>
             </w:r>
+            <w:proofErr w:type="spellStart"/>
             <w:r>
               <w:rPr>
                 <w:rFonts w:eastAsia="Times New Roman" w:cstheme="minorHAnsi"/>
@@ -1920,7 +3465,17 @@
                 <w:szCs w:val="18"/>
                 <w:lang w:val="en-US"/>
               </w:rPr>
-              <w:t xml:space="preserve">name }}  </w:t>
+              <w:t>name</w:t>
+            </w:r>
+            <w:proofErr w:type="spellEnd"/>
+            <w:r>
+              <w:rPr>
+                <w:rFonts w:cstheme="minorHAnsi"/>
+                <w:sz w:val="18"/>
+                <w:szCs w:val="18"/>
+                <w:lang w:val="en-US"/>
+              </w:rPr>
+              <w:t xml:space="preserve"> }}  </w:t>
             </w:r>
           </w:p>
         </w:tc>
@@ -1946,6 +3501,7 @@
               </w:rPr>
               <w:t xml:space="preserve">{{  </w:t>
             </w:r>
+            <w:proofErr w:type="spellStart"/>
             <w:r>
               <w:rPr>
                 <w:rFonts w:eastAsia="Times New Roman" w:cstheme="minorHAnsi"/>
@@ -1962,7 +3518,35 @@
                 <w:szCs w:val="18"/>
                 <w:lang w:val="en-US"/>
               </w:rPr>
-              <w:t xml:space="preserve">.start_date }}  </w:t>
+              <w:t>.start_date</w:t>
+            </w:r>
+            <w:proofErr w:type="spellEnd"/>
+            <w:r>
+              <w:rPr>
+                <w:rFonts w:cstheme="minorHAnsi"/>
+                <w:sz w:val="18"/>
+                <w:szCs w:val="18"/>
+                <w:lang w:val="en-US"/>
+              </w:rPr>
+              <w:t xml:space="preserve"> </w:t>
+            </w:r>
+            <w:r>
+              <w:rPr>
+                <w:rFonts w:eastAsia="Times New Roman" w:cstheme="minorHAnsi"/>
+                <w:sz w:val="18"/>
+                <w:szCs w:val="18"/>
+                <w:lang w:val="en-US" w:eastAsia="fr-FR"/>
+              </w:rPr>
+              <w:t xml:space="preserve">or “-“ </w:t>
+            </w:r>
+            <w:r>
+              <w:rPr>
+                <w:rFonts w:cstheme="minorHAnsi"/>
+                <w:sz w:val="18"/>
+                <w:szCs w:val="18"/>
+                <w:lang w:val="en-US"/>
+              </w:rPr>
+              <w:t xml:space="preserve">}}  </w:t>
             </w:r>
           </w:p>
         </w:tc>
@@ -1988,6 +3572,7 @@
               </w:rPr>
               <w:t xml:space="preserve">{{  </w:t>
             </w:r>
+            <w:proofErr w:type="spellStart"/>
             <w:r>
               <w:rPr>
                 <w:rFonts w:eastAsia="Times New Roman" w:cstheme="minorHAnsi"/>
@@ -2004,7 +3589,35 @@
                 <w:szCs w:val="18"/>
                 <w:lang w:val="en-US"/>
               </w:rPr>
-              <w:t xml:space="preserve">.end_date }}  </w:t>
+              <w:t>.end_date</w:t>
+            </w:r>
+            <w:proofErr w:type="spellEnd"/>
+            <w:r>
+              <w:rPr>
+                <w:rFonts w:eastAsia="Times New Roman" w:cstheme="minorHAnsi"/>
+                <w:sz w:val="18"/>
+                <w:szCs w:val="18"/>
+                <w:lang w:val="en-US" w:eastAsia="fr-FR"/>
+              </w:rPr>
+              <w:t xml:space="preserve"> </w:t>
+            </w:r>
+            <w:r>
+              <w:rPr>
+                <w:rFonts w:eastAsia="Times New Roman" w:cstheme="minorHAnsi"/>
+                <w:sz w:val="18"/>
+                <w:szCs w:val="18"/>
+                <w:lang w:val="en-US" w:eastAsia="fr-FR"/>
+              </w:rPr>
+              <w:t xml:space="preserve">or “-“ </w:t>
+            </w:r>
+            <w:r>
+              <w:rPr>
+                <w:rFonts w:cstheme="minorHAnsi"/>
+                <w:sz w:val="18"/>
+                <w:szCs w:val="18"/>
+                <w:lang w:val="en-US"/>
+              </w:rPr>
+              <w:t xml:space="preserve"> }}  </w:t>
             </w:r>
           </w:p>
         </w:tc>
@@ -2030,6 +3643,7 @@
               </w:rPr>
               <w:t xml:space="preserve">{{  </w:t>
             </w:r>
+            <w:proofErr w:type="spellStart"/>
             <w:r>
               <w:rPr>
                 <w:rFonts w:eastAsia="Times New Roman" w:cstheme="minorHAnsi"/>
@@ -2046,7 +3660,17 @@
                 <w:szCs w:val="18"/>
                 <w:lang w:val="en-US"/>
               </w:rPr>
-              <w:t xml:space="preserve">.fund.institution.short_name }}  </w:t>
+              <w:t>.fund.institution.short_name</w:t>
+            </w:r>
+            <w:proofErr w:type="spellEnd"/>
+            <w:r>
+              <w:rPr>
+                <w:rFonts w:cstheme="minorHAnsi"/>
+                <w:sz w:val="18"/>
+                <w:szCs w:val="18"/>
+                <w:lang w:val="en-US"/>
+              </w:rPr>
+              <w:t xml:space="preserve"> }}  </w:t>
             </w:r>
           </w:p>
         </w:tc>
@@ -2098,6 +3722,7 @@
               </w:rPr>
               <w:t xml:space="preserve"> </w:t>
             </w:r>
+            <w:proofErr w:type="spellStart"/>
             <w:r>
               <w:rPr>
                 <w:rFonts w:cstheme="minorHAnsi"/>
@@ -2107,6 +3732,7 @@
               </w:rPr>
               <w:t>contract_type</w:t>
             </w:r>
+            <w:proofErr w:type="spellEnd"/>
             <w:r>
               <w:rPr>
                 <w:rFonts w:cstheme="minorHAnsi"/>
@@ -2149,6 +3775,7 @@
               </w:rPr>
               <w:t xml:space="preserve">{{  </w:t>
             </w:r>
+            <w:proofErr w:type="spellStart"/>
             <w:r>
               <w:rPr>
                 <w:rFonts w:eastAsia="Times New Roman" w:cstheme="minorHAnsi"/>
@@ -2174,7 +3801,17 @@
                 <w:szCs w:val="18"/>
                 <w:lang w:val="en-US"/>
               </w:rPr>
-              <w:t xml:space="preserve">quotity }}  </w:t>
+              <w:t>quotity</w:t>
+            </w:r>
+            <w:proofErr w:type="spellEnd"/>
+            <w:r>
+              <w:rPr>
+                <w:rFonts w:cstheme="minorHAnsi"/>
+                <w:sz w:val="18"/>
+                <w:szCs w:val="18"/>
+                <w:lang w:val="en-US"/>
+              </w:rPr>
+              <w:t xml:space="preserve"> }}  </w:t>
             </w:r>
           </w:p>
         </w:tc>
@@ -2226,14 +3863,25 @@
               </w:rPr>
               <w:t xml:space="preserve"> </w:t>
             </w:r>
-            <w:r>
-              <w:rPr>
-                <w:rFonts w:cstheme="minorHAnsi"/>
-                <w:sz w:val="18"/>
-                <w:szCs w:val="18"/>
-                <w:lang w:val="en-US"/>
-              </w:rPr>
-              <w:t xml:space="preserve">total_amount }}  </w:t>
+            <w:proofErr w:type="spellStart"/>
+            <w:r>
+              <w:rPr>
+                <w:rFonts w:cstheme="minorHAnsi"/>
+                <w:sz w:val="18"/>
+                <w:szCs w:val="18"/>
+                <w:lang w:val="en-US"/>
+              </w:rPr>
+              <w:t>total_amount</w:t>
+            </w:r>
+            <w:proofErr w:type="spellEnd"/>
+            <w:r>
+              <w:rPr>
+                <w:rFonts w:cstheme="minorHAnsi"/>
+                <w:sz w:val="18"/>
+                <w:szCs w:val="18"/>
+                <w:lang w:val="en-US"/>
+              </w:rPr>
+              <w:t xml:space="preserve"> }}  </w:t>
             </w:r>
           </w:p>
         </w:tc>
@@ -2277,7 +3925,27 @@
                 <w:szCs w:val="18"/>
                 <w:lang w:val="en-US" w:eastAsia="fr-FR"/>
               </w:rPr>
-              <w:t xml:space="preserve"> endfor %}</w:t>
+              <w:t xml:space="preserve"> </w:t>
+            </w:r>
+            <w:proofErr w:type="spellStart"/>
+            <w:r>
+              <w:rPr>
+                <w:rFonts w:eastAsia="Times New Roman" w:cstheme="minorHAnsi"/>
+                <w:sz w:val="18"/>
+                <w:szCs w:val="18"/>
+                <w:lang w:val="en-US" w:eastAsia="fr-FR"/>
+              </w:rPr>
+              <w:t>endfor</w:t>
+            </w:r>
+            <w:proofErr w:type="spellEnd"/>
+            <w:r>
+              <w:rPr>
+                <w:rFonts w:eastAsia="Times New Roman" w:cstheme="minorHAnsi"/>
+                <w:sz w:val="18"/>
+                <w:szCs w:val="18"/>
+                <w:lang w:val="en-US" w:eastAsia="fr-FR"/>
+              </w:rPr>
+              <w:t xml:space="preserve"> %}</w:t>
             </w:r>
           </w:p>
         </w:tc>
@@ -2691,6 +4359,7 @@
                 <w:lang w:val="en-US"/>
               </w:rPr>
             </w:pPr>
+            <w:proofErr w:type="spellStart"/>
             <w:r>
               <w:rPr>
                 <w:rFonts w:cstheme="minorHAnsi"/>
@@ -2700,6 +4369,7 @@
               </w:rPr>
               <w:t>Quotity</w:t>
             </w:r>
+            <w:proofErr w:type="spellEnd"/>
           </w:p>
         </w:tc>
       </w:tr>
@@ -2885,6 +4555,7 @@
                 <w:szCs w:val="18"/>
                 <w:lang w:val="en-US"/>
               </w:rPr>
+              <w:lastRenderedPageBreak/>
               <w:t xml:space="preserve">{{  </w:t>
             </w:r>
             <w:r>
@@ -2938,6 +4609,7 @@
               </w:rPr>
               <w:t xml:space="preserve">{{  </w:t>
             </w:r>
+            <w:proofErr w:type="spellStart"/>
             <w:r>
               <w:rPr>
                 <w:rFonts w:eastAsia="Times New Roman" w:cstheme="minorHAnsi"/>
@@ -2972,7 +4644,17 @@
                 <w:szCs w:val="18"/>
                 <w:lang w:val="en-US"/>
               </w:rPr>
-              <w:t xml:space="preserve">start_date }}  </w:t>
+              <w:t>start_date</w:t>
+            </w:r>
+            <w:proofErr w:type="spellEnd"/>
+            <w:r>
+              <w:rPr>
+                <w:rFonts w:cstheme="minorHAnsi"/>
+                <w:sz w:val="18"/>
+                <w:szCs w:val="18"/>
+                <w:lang w:val="en-US"/>
+              </w:rPr>
+              <w:t xml:space="preserve"> }}  </w:t>
             </w:r>
           </w:p>
         </w:tc>
@@ -2998,6 +4680,7 @@
               </w:rPr>
               <w:t xml:space="preserve">{{  </w:t>
             </w:r>
+            <w:proofErr w:type="spellStart"/>
             <w:r>
               <w:rPr>
                 <w:rFonts w:eastAsia="Times New Roman" w:cstheme="minorHAnsi"/>
@@ -3032,7 +4715,17 @@
                 <w:szCs w:val="18"/>
                 <w:lang w:val="en-US"/>
               </w:rPr>
-              <w:t xml:space="preserve">end_date }}  </w:t>
+              <w:t>end_date</w:t>
+            </w:r>
+            <w:proofErr w:type="spellEnd"/>
+            <w:r>
+              <w:rPr>
+                <w:rFonts w:cstheme="minorHAnsi"/>
+                <w:sz w:val="18"/>
+                <w:szCs w:val="18"/>
+                <w:lang w:val="en-US"/>
+              </w:rPr>
+              <w:t xml:space="preserve"> }}  </w:t>
             </w:r>
           </w:p>
         </w:tc>
@@ -3083,7 +4776,17 @@
                 <w:szCs w:val="18"/>
                 <w:lang w:val="en-US" w:eastAsia="fr-FR"/>
               </w:rPr>
-              <w:t xml:space="preserve"> get_</w:t>
+              <w:t xml:space="preserve"> </w:t>
+            </w:r>
+            <w:proofErr w:type="spellStart"/>
+            <w:r>
+              <w:rPr>
+                <w:rFonts w:eastAsia="Times New Roman" w:cstheme="minorHAnsi"/>
+                <w:sz w:val="18"/>
+                <w:szCs w:val="18"/>
+                <w:lang w:val="en-US" w:eastAsia="fr-FR"/>
+              </w:rPr>
+              <w:t>get_</w:t>
             </w:r>
             <w:r>
               <w:rPr>
@@ -3101,7 +4804,17 @@
                 <w:szCs w:val="18"/>
                 <w:lang w:val="en-US" w:eastAsia="fr-FR"/>
               </w:rPr>
-              <w:t xml:space="preserve">_display() </w:t>
+              <w:t>_display</w:t>
+            </w:r>
+            <w:proofErr w:type="spellEnd"/>
+            <w:r>
+              <w:rPr>
+                <w:rFonts w:eastAsia="Times New Roman" w:cstheme="minorHAnsi"/>
+                <w:sz w:val="18"/>
+                <w:szCs w:val="18"/>
+                <w:lang w:val="en-US" w:eastAsia="fr-FR"/>
+              </w:rPr>
+              <w:t xml:space="preserve">() </w:t>
             </w:r>
             <w:r>
               <w:rPr>
@@ -3136,6 +4849,7 @@
               </w:rPr>
               <w:t xml:space="preserve">{{  </w:t>
             </w:r>
+            <w:proofErr w:type="spellStart"/>
             <w:r>
               <w:rPr>
                 <w:rFonts w:eastAsia="Times New Roman" w:cstheme="minorHAnsi"/>
@@ -3163,6 +4877,7 @@
               </w:rPr>
               <w:t>start_date</w:t>
             </w:r>
+            <w:proofErr w:type="spellEnd"/>
             <w:r>
               <w:rPr>
                 <w:rFonts w:cstheme="minorHAnsi"/>
@@ -3196,6 +4911,7 @@
               </w:rPr>
               <w:t xml:space="preserve">{{  </w:t>
             </w:r>
+            <w:proofErr w:type="spellStart"/>
             <w:r>
               <w:rPr>
                 <w:rFonts w:eastAsia="Times New Roman" w:cstheme="minorHAnsi"/>
@@ -3214,6 +4930,7 @@
               </w:rPr>
               <w:t>.end_date</w:t>
             </w:r>
+            <w:proofErr w:type="spellEnd"/>
             <w:r>
               <w:rPr>
                 <w:rFonts w:cstheme="minorHAnsi"/>
@@ -3247,6 +4964,7 @@
               </w:rPr>
               <w:t xml:space="preserve">{{  </w:t>
             </w:r>
+            <w:proofErr w:type="spellStart"/>
             <w:r>
               <w:rPr>
                 <w:rFonts w:eastAsia="Times New Roman" w:cstheme="minorHAnsi"/>
@@ -3272,7 +4990,17 @@
                 <w:szCs w:val="18"/>
                 <w:lang w:val="en-US"/>
               </w:rPr>
-              <w:t xml:space="preserve">quotity }}  </w:t>
+              <w:t>quotity</w:t>
+            </w:r>
+            <w:proofErr w:type="spellEnd"/>
+            <w:r>
+              <w:rPr>
+                <w:rFonts w:cstheme="minorHAnsi"/>
+                <w:sz w:val="18"/>
+                <w:szCs w:val="18"/>
+                <w:lang w:val="en-US"/>
+              </w:rPr>
+              <w:t xml:space="preserve"> }}  </w:t>
             </w:r>
           </w:p>
         </w:tc>
@@ -3316,7 +5044,27 @@
                 <w:szCs w:val="18"/>
                 <w:lang w:val="en-US" w:eastAsia="fr-FR"/>
               </w:rPr>
-              <w:t xml:space="preserve"> endfor %}</w:t>
+              <w:t xml:space="preserve"> </w:t>
+            </w:r>
+            <w:proofErr w:type="spellStart"/>
+            <w:r>
+              <w:rPr>
+                <w:rFonts w:eastAsia="Times New Roman" w:cstheme="minorHAnsi"/>
+                <w:sz w:val="18"/>
+                <w:szCs w:val="18"/>
+                <w:lang w:val="en-US" w:eastAsia="fr-FR"/>
+              </w:rPr>
+              <w:t>endfor</w:t>
+            </w:r>
+            <w:proofErr w:type="spellEnd"/>
+            <w:r>
+              <w:rPr>
+                <w:rFonts w:eastAsia="Times New Roman" w:cstheme="minorHAnsi"/>
+                <w:sz w:val="18"/>
+                <w:szCs w:val="18"/>
+                <w:lang w:val="en-US" w:eastAsia="fr-FR"/>
+              </w:rPr>
+              <w:t xml:space="preserve"> %}</w:t>
             </w:r>
           </w:p>
         </w:tc>
@@ -3499,17 +5247,17 @@
     <w:tbl>
       <w:tblPr>
         <w:tblStyle w:val="Grilledutableau"/>
-        <w:tblW w:w="3562" w:type="pct"/>
+        <w:tblW w:w="5000" w:type="pct"/>
         <w:tblLook w:val="04A0" w:firstRow="1" w:lastRow="0" w:firstColumn="1" w:lastColumn="0" w:noHBand="0" w:noVBand="1"/>
       </w:tblPr>
       <w:tblGrid>
-        <w:gridCol w:w="3728"/>
-        <w:gridCol w:w="2728"/>
+        <w:gridCol w:w="4531"/>
+        <w:gridCol w:w="4531"/>
       </w:tblGrid>
       <w:tr>
         <w:tc>
           <w:tcPr>
-            <w:tcW w:w="2887" w:type="pct"/>
+            <w:tcW w:w="2500" w:type="pct"/>
             <w:tcBorders>
               <w:top w:val="single" w:sz="4" w:space="0" w:color="auto"/>
               <w:left w:val="single" w:sz="4" w:space="0" w:color="auto"/>
@@ -3540,7 +5288,7 @@
         </w:tc>
         <w:tc>
           <w:tcPr>
-            <w:tcW w:w="2113" w:type="pct"/>
+            <w:tcW w:w="2500" w:type="pct"/>
             <w:tcBorders>
               <w:top w:val="single" w:sz="4" w:space="0" w:color="auto"/>
               <w:left w:val="single" w:sz="4" w:space="0" w:color="auto"/>
@@ -3573,7 +5321,7 @@
       <w:tr>
         <w:tc>
           <w:tcPr>
-            <w:tcW w:w="2887" w:type="pct"/>
+            <w:tcW w:w="2500" w:type="pct"/>
             <w:tcBorders>
               <w:top w:val="single" w:sz="4" w:space="0" w:color="auto"/>
               <w:left w:val="single" w:sz="4" w:space="0" w:color="auto"/>
@@ -3622,7 +5370,7 @@
         </w:tc>
         <w:tc>
           <w:tcPr>
-            <w:tcW w:w="2113" w:type="pct"/>
+            <w:tcW w:w="2500" w:type="pct"/>
             <w:tcBorders>
               <w:top w:val="single" w:sz="4" w:space="0" w:color="auto"/>
               <w:left w:val="single" w:sz="4" w:space="0" w:color="auto"/>
@@ -3645,7 +5393,7 @@
       <w:tr>
         <w:tc>
           <w:tcPr>
-            <w:tcW w:w="2887" w:type="pct"/>
+            <w:tcW w:w="2500" w:type="pct"/>
             <w:tcBorders>
               <w:top w:val="single" w:sz="4" w:space="0" w:color="auto"/>
               <w:left w:val="single" w:sz="4" w:space="0" w:color="auto"/>
@@ -3694,7 +5442,7 @@
         </w:tc>
         <w:tc>
           <w:tcPr>
-            <w:tcW w:w="2113" w:type="pct"/>
+            <w:tcW w:w="2500" w:type="pct"/>
             <w:tcBorders>
               <w:top w:val="single" w:sz="4" w:space="0" w:color="auto"/>
               <w:left w:val="single" w:sz="4" w:space="0" w:color="auto"/>
@@ -3721,6 +5469,7 @@
               </w:rPr>
               <w:t xml:space="preserve">{{  </w:t>
             </w:r>
+            <w:proofErr w:type="spellStart"/>
             <w:r>
               <w:rPr>
                 <w:rFonts w:eastAsia="Times New Roman" w:cstheme="minorHAnsi"/>
@@ -3737,7 +5486,17 @@
                 <w:szCs w:val="18"/>
                 <w:lang w:val="en-US"/>
               </w:rPr>
-              <w:t xml:space="preserve">.leader.user_name }}  </w:t>
+              <w:t>.leader.user_name</w:t>
+            </w:r>
+            <w:proofErr w:type="spellEnd"/>
+            <w:r>
+              <w:rPr>
+                <w:rFonts w:cstheme="minorHAnsi"/>
+                <w:sz w:val="18"/>
+                <w:szCs w:val="18"/>
+                <w:lang w:val="en-US"/>
+              </w:rPr>
+              <w:t xml:space="preserve"> }}  </w:t>
             </w:r>
           </w:p>
         </w:tc>
@@ -3745,7 +5504,7 @@
       <w:tr>
         <w:tc>
           <w:tcPr>
-            <w:tcW w:w="2887" w:type="pct"/>
+            <w:tcW w:w="2500" w:type="pct"/>
             <w:tcBorders>
               <w:top w:val="single" w:sz="4" w:space="0" w:color="auto"/>
               <w:left w:val="single" w:sz="4" w:space="0" w:color="auto"/>
@@ -3770,13 +5529,33 @@
                 <w:szCs w:val="18"/>
                 <w:lang w:val="en-US" w:eastAsia="fr-FR"/>
               </w:rPr>
-              <w:t>{%tr endfor %}</w:t>
-            </w:r>
-          </w:p>
-        </w:tc>
-        <w:tc>
-          <w:tcPr>
-            <w:tcW w:w="2113" w:type="pct"/>
+              <w:t xml:space="preserve">{%tr </w:t>
+            </w:r>
+            <w:proofErr w:type="spellStart"/>
+            <w:r>
+              <w:rPr>
+                <w:rFonts w:eastAsia="Times New Roman" w:cstheme="minorHAnsi"/>
+                <w:sz w:val="18"/>
+                <w:szCs w:val="18"/>
+                <w:lang w:val="en-US" w:eastAsia="fr-FR"/>
+              </w:rPr>
+              <w:t>endfor</w:t>
+            </w:r>
+            <w:proofErr w:type="spellEnd"/>
+            <w:r>
+              <w:rPr>
+                <w:rFonts w:eastAsia="Times New Roman" w:cstheme="minorHAnsi"/>
+                <w:sz w:val="18"/>
+                <w:szCs w:val="18"/>
+                <w:lang w:val="en-US" w:eastAsia="fr-FR"/>
+              </w:rPr>
+              <w:t xml:space="preserve"> %}</w:t>
+            </w:r>
+          </w:p>
+        </w:tc>
+        <w:tc>
+          <w:tcPr>
+            <w:tcW w:w="2500" w:type="pct"/>
             <w:tcBorders>
               <w:top w:val="single" w:sz="4" w:space="0" w:color="auto"/>
               <w:left w:val="single" w:sz="4" w:space="0" w:color="auto"/>
@@ -3858,7 +5637,6 @@
         <w:pStyle w:val="Titre1"/>
       </w:pPr>
       <w:r>
-        <w:lastRenderedPageBreak/>
         <w:t>Contributions</w:t>
       </w:r>
     </w:p>
@@ -4124,6 +5902,7 @@
                 <w:lang w:val="en-US"/>
               </w:rPr>
             </w:pPr>
+            <w:proofErr w:type="spellStart"/>
             <w:r>
               <w:rPr>
                 <w:rFonts w:cstheme="minorHAnsi"/>
@@ -4133,6 +5912,7 @@
               </w:rPr>
               <w:t>quotity</w:t>
             </w:r>
+            <w:proofErr w:type="spellEnd"/>
           </w:p>
         </w:tc>
       </w:tr>
@@ -4428,6 +6208,7 @@
               </w:rPr>
               <w:t xml:space="preserve">{{  </w:t>
             </w:r>
+            <w:proofErr w:type="spellStart"/>
             <w:r>
               <w:rPr>
                 <w:rFonts w:eastAsia="Times New Roman" w:cstheme="minorHAnsi"/>
@@ -4455,6 +6236,7 @@
               </w:rPr>
               <w:t>cost_type.short_name</w:t>
             </w:r>
+            <w:proofErr w:type="spellEnd"/>
             <w:r>
               <w:rPr>
                 <w:rFonts w:cstheme="minorHAnsi"/>
@@ -4488,6 +6270,7 @@
               </w:rPr>
               <w:t xml:space="preserve">{{  </w:t>
             </w:r>
+            <w:proofErr w:type="spellStart"/>
             <w:r>
               <w:rPr>
                 <w:rFonts w:eastAsia="Times New Roman" w:cstheme="minorHAnsi"/>
@@ -4515,6 +6298,25 @@
               </w:rPr>
               <w:t>start_date</w:t>
             </w:r>
+            <w:proofErr w:type="spellEnd"/>
+            <w:r>
+              <w:rPr>
+                <w:rFonts w:eastAsia="Times New Roman" w:cstheme="minorHAnsi"/>
+                <w:sz w:val="18"/>
+                <w:szCs w:val="18"/>
+                <w:lang w:val="en-US" w:eastAsia="fr-FR"/>
+              </w:rPr>
+              <w:t xml:space="preserve"> </w:t>
+            </w:r>
+            <w:r>
+              <w:rPr>
+                <w:rFonts w:eastAsia="Times New Roman" w:cstheme="minorHAnsi"/>
+                <w:sz w:val="18"/>
+                <w:szCs w:val="18"/>
+                <w:lang w:val="en-US" w:eastAsia="fr-FR"/>
+              </w:rPr>
+              <w:t xml:space="preserve">or “-“ </w:t>
+            </w:r>
             <w:r>
               <w:rPr>
                 <w:rFonts w:cstheme="minorHAnsi"/>
@@ -4548,6 +6350,7 @@
               </w:rPr>
               <w:t xml:space="preserve">{{  </w:t>
             </w:r>
+            <w:proofErr w:type="spellStart"/>
             <w:r>
               <w:rPr>
                 <w:rFonts w:eastAsia="Times New Roman" w:cstheme="minorHAnsi"/>
@@ -4575,6 +6378,25 @@
               </w:rPr>
               <w:t>end_date</w:t>
             </w:r>
+            <w:proofErr w:type="spellEnd"/>
+            <w:r>
+              <w:rPr>
+                <w:rFonts w:eastAsia="Times New Roman" w:cstheme="minorHAnsi"/>
+                <w:sz w:val="18"/>
+                <w:szCs w:val="18"/>
+                <w:lang w:val="en-US" w:eastAsia="fr-FR"/>
+              </w:rPr>
+              <w:t xml:space="preserve"> </w:t>
+            </w:r>
+            <w:r>
+              <w:rPr>
+                <w:rFonts w:eastAsia="Times New Roman" w:cstheme="minorHAnsi"/>
+                <w:sz w:val="18"/>
+                <w:szCs w:val="18"/>
+                <w:lang w:val="en-US" w:eastAsia="fr-FR"/>
+              </w:rPr>
+              <w:t xml:space="preserve">or “-“ </w:t>
+            </w:r>
             <w:r>
               <w:rPr>
                 <w:rFonts w:cstheme="minorHAnsi"/>
@@ -4608,6 +6430,7 @@
               </w:rPr>
               <w:t xml:space="preserve">{{  </w:t>
             </w:r>
+            <w:proofErr w:type="spellStart"/>
             <w:r>
               <w:rPr>
                 <w:rFonts w:eastAsia="Times New Roman" w:cstheme="minorHAnsi"/>
@@ -4635,6 +6458,7 @@
               </w:rPr>
               <w:t>fund.funder.short_name</w:t>
             </w:r>
+            <w:proofErr w:type="spellEnd"/>
             <w:r>
               <w:rPr>
                 <w:rFonts w:cstheme="minorHAnsi"/>
@@ -4662,6 +6486,7 @@
               </w:rPr>
               <w:t xml:space="preserve">{{  </w:t>
             </w:r>
+            <w:proofErr w:type="spellStart"/>
             <w:r>
               <w:rPr>
                 <w:rFonts w:eastAsia="Times New Roman" w:cstheme="minorHAnsi"/>
@@ -4689,6 +6514,7 @@
               </w:rPr>
               <w:t>fund.institution.short_name</w:t>
             </w:r>
+            <w:proofErr w:type="spellEnd"/>
             <w:r>
               <w:rPr>
                 <w:rFonts w:cstheme="minorHAnsi"/>
@@ -4716,6 +6542,7 @@
               </w:rPr>
               <w:t xml:space="preserve">{{  </w:t>
             </w:r>
+            <w:proofErr w:type="spellStart"/>
             <w:r>
               <w:rPr>
                 <w:rFonts w:eastAsia="Times New Roman" w:cstheme="minorHAnsi"/>
@@ -4743,6 +6570,7 @@
               </w:rPr>
               <w:t>fund.ref</w:t>
             </w:r>
+            <w:proofErr w:type="spellEnd"/>
             <w:r>
               <w:rPr>
                 <w:rFonts w:cstheme="minorHAnsi"/>
@@ -4794,6 +6622,7 @@
               </w:rPr>
               <w:t>{{  "{:,.2f}€".format(</w:t>
             </w:r>
+            <w:proofErr w:type="spellStart"/>
             <w:r>
               <w:rPr>
                 <w:rFonts w:eastAsia="Times New Roman" w:cstheme="minorHAnsi"/>
@@ -4821,6 +6650,7 @@
               </w:rPr>
               <w:t>amount|float</w:t>
             </w:r>
+            <w:proofErr w:type="spellEnd"/>
             <w:r>
               <w:rPr>
                 <w:rFonts w:eastAsia="Times New Roman" w:cstheme="minorHAnsi"/>
@@ -4854,6 +6684,7 @@
               </w:rPr>
               <w:t xml:space="preserve">{{  </w:t>
             </w:r>
+            <w:proofErr w:type="spellStart"/>
             <w:r>
               <w:rPr>
                 <w:rFonts w:eastAsia="Times New Roman" w:cstheme="minorHAnsi"/>
@@ -4881,6 +6712,7 @@
               </w:rPr>
               <w:t>emp_type</w:t>
             </w:r>
+            <w:proofErr w:type="spellEnd"/>
             <w:r>
               <w:rPr>
                 <w:rFonts w:cstheme="minorHAnsi"/>
@@ -4914,6 +6746,7 @@
               </w:rPr>
               <w:t xml:space="preserve">{% for </w:t>
             </w:r>
+            <w:proofErr w:type="spellStart"/>
             <w:r>
               <w:rPr>
                 <w:rFonts w:cstheme="minorHAnsi"/>
@@ -4923,6 +6756,7 @@
               </w:rPr>
               <w:t>ct</w:t>
             </w:r>
+            <w:proofErr w:type="spellEnd"/>
             <w:r>
               <w:rPr>
                 <w:rFonts w:cstheme="minorHAnsi"/>
@@ -4932,6 +6766,7 @@
               </w:rPr>
               <w:t xml:space="preserve"> in </w:t>
             </w:r>
+            <w:proofErr w:type="spellStart"/>
             <w:r>
               <w:rPr>
                 <w:rFonts w:eastAsia="Times New Roman" w:cstheme="minorHAnsi"/>
@@ -4966,7 +6801,17 @@
                 <w:szCs w:val="18"/>
                 <w:lang w:val="en-US"/>
               </w:rPr>
-              <w:t>.all() %}</w:t>
+              <w:t>.all</w:t>
+            </w:r>
+            <w:proofErr w:type="spellEnd"/>
+            <w:r>
+              <w:rPr>
+                <w:rFonts w:cstheme="minorHAnsi"/>
+                <w:sz w:val="18"/>
+                <w:szCs w:val="18"/>
+                <w:lang w:val="en-US"/>
+              </w:rPr>
+              <w:t>() %}</w:t>
             </w:r>
             <w:r>
               <w:rPr>
@@ -5002,7 +6847,27 @@
                 <w:szCs w:val="18"/>
                 <w:lang w:val="en-US"/>
               </w:rPr>
-              <w:t>{% if not loop.last %},</w:t>
+              <w:t xml:space="preserve">{% if not </w:t>
+            </w:r>
+            <w:proofErr w:type="spellStart"/>
+            <w:r>
+              <w:rPr>
+                <w:rFonts w:cstheme="minorHAnsi"/>
+                <w:sz w:val="18"/>
+                <w:szCs w:val="18"/>
+                <w:lang w:val="en-US"/>
+              </w:rPr>
+              <w:t>loop.last</w:t>
+            </w:r>
+            <w:proofErr w:type="spellEnd"/>
+            <w:r>
+              <w:rPr>
+                <w:rFonts w:cstheme="minorHAnsi"/>
+                <w:sz w:val="18"/>
+                <w:szCs w:val="18"/>
+                <w:lang w:val="en-US"/>
+              </w:rPr>
+              <w:t xml:space="preserve"> %},</w:t>
             </w:r>
             <w:r>
               <w:rPr>
@@ -5029,7 +6894,27 @@
                 <w:szCs w:val="18"/>
                 <w:lang w:val="en-US"/>
               </w:rPr>
-              <w:t>{% endfor %}</w:t>
+              <w:t xml:space="preserve">{% </w:t>
+            </w:r>
+            <w:proofErr w:type="spellStart"/>
+            <w:r>
+              <w:rPr>
+                <w:rFonts w:cstheme="minorHAnsi"/>
+                <w:sz w:val="18"/>
+                <w:szCs w:val="18"/>
+                <w:lang w:val="en-US"/>
+              </w:rPr>
+              <w:t>endfor</w:t>
+            </w:r>
+            <w:proofErr w:type="spellEnd"/>
+            <w:r>
+              <w:rPr>
+                <w:rFonts w:cstheme="minorHAnsi"/>
+                <w:sz w:val="18"/>
+                <w:szCs w:val="18"/>
+                <w:lang w:val="en-US"/>
+              </w:rPr>
+              <w:t xml:space="preserve"> %}</w:t>
             </w:r>
             <w:r>
               <w:rPr>
@@ -5073,6 +6958,7 @@
               </w:rPr>
               <w:t>"{:.0%}".format(</w:t>
             </w:r>
+            <w:proofErr w:type="spellStart"/>
             <w:r>
               <w:rPr>
                 <w:rFonts w:eastAsia="Times New Roman" w:cstheme="minorHAnsi"/>
@@ -5098,7 +6984,17 @@
                 <w:szCs w:val="18"/>
                 <w:lang w:val="en-US"/>
               </w:rPr>
-              <w:t>quotity)</w:t>
+              <w:t>quotity</w:t>
+            </w:r>
+            <w:proofErr w:type="spellEnd"/>
+            <w:r>
+              <w:rPr>
+                <w:rFonts w:cstheme="minorHAnsi"/>
+                <w:sz w:val="18"/>
+                <w:szCs w:val="18"/>
+                <w:lang w:val="en-US"/>
+              </w:rPr>
+              <w:t>)</w:t>
             </w:r>
             <w:r>
               <w:rPr>
@@ -5151,7 +7047,27 @@
                 <w:szCs w:val="18"/>
                 <w:lang w:val="en-US" w:eastAsia="fr-FR"/>
               </w:rPr>
-              <w:t xml:space="preserve"> endfor %}</w:t>
+              <w:t xml:space="preserve"> </w:t>
+            </w:r>
+            <w:proofErr w:type="spellStart"/>
+            <w:r>
+              <w:rPr>
+                <w:rFonts w:eastAsia="Times New Roman" w:cstheme="minorHAnsi"/>
+                <w:sz w:val="18"/>
+                <w:szCs w:val="18"/>
+                <w:lang w:val="en-US" w:eastAsia="fr-FR"/>
+              </w:rPr>
+              <w:t>endfor</w:t>
+            </w:r>
+            <w:proofErr w:type="spellEnd"/>
+            <w:r>
+              <w:rPr>
+                <w:rFonts w:eastAsia="Times New Roman" w:cstheme="minorHAnsi"/>
+                <w:sz w:val="18"/>
+                <w:szCs w:val="18"/>
+                <w:lang w:val="en-US" w:eastAsia="fr-FR"/>
+              </w:rPr>
+              <w:t xml:space="preserve"> %}</w:t>
             </w:r>
           </w:p>
         </w:tc>
@@ -5654,6 +7570,7 @@
               </w:rPr>
               <w:t xml:space="preserve">{{  </w:t>
             </w:r>
+            <w:proofErr w:type="spellStart"/>
             <w:r>
               <w:rPr>
                 <w:rFonts w:eastAsia="Times New Roman" w:cstheme="minorHAnsi"/>
@@ -5663,6 +7580,7 @@
               </w:rPr>
               <w:t>item.type.short_name</w:t>
             </w:r>
+            <w:proofErr w:type="spellEnd"/>
             <w:r>
               <w:rPr>
                 <w:rFonts w:cstheme="minorHAnsi"/>
@@ -5703,6 +7621,7 @@
               </w:rPr>
               <w:t xml:space="preserve">{{  </w:t>
             </w:r>
+            <w:proofErr w:type="spellStart"/>
             <w:r>
               <w:rPr>
                 <w:rFonts w:eastAsia="Times New Roman" w:cstheme="minorHAnsi"/>
@@ -5719,16 +7638,64 @@
                 <w:szCs w:val="18"/>
                 <w:lang w:val="en-US"/>
               </w:rPr>
-              <w:t>.start_date }}</w:t>
-            </w:r>
-            <w:r>
-              <w:rPr>
-                <w:rFonts w:cstheme="minorHAnsi"/>
-                <w:sz w:val="18"/>
-                <w:szCs w:val="18"/>
-                <w:lang w:val="en-US"/>
-              </w:rPr>
-              <w:t xml:space="preserve"> {% if item.start_period </w:t>
+              <w:t>.start_date</w:t>
+            </w:r>
+            <w:proofErr w:type="spellEnd"/>
+            <w:r>
+              <w:rPr>
+                <w:rFonts w:cstheme="minorHAnsi"/>
+                <w:sz w:val="18"/>
+                <w:szCs w:val="18"/>
+                <w:lang w:val="en-US"/>
+              </w:rPr>
+              <w:t xml:space="preserve"> </w:t>
+            </w:r>
+            <w:r>
+              <w:rPr>
+                <w:rFonts w:eastAsia="Times New Roman" w:cstheme="minorHAnsi"/>
+                <w:sz w:val="18"/>
+                <w:szCs w:val="18"/>
+                <w:lang w:val="en-US" w:eastAsia="fr-FR"/>
+              </w:rPr>
+              <w:t xml:space="preserve">or “-“ </w:t>
+            </w:r>
+            <w:r>
+              <w:rPr>
+                <w:rFonts w:cstheme="minorHAnsi"/>
+                <w:sz w:val="18"/>
+                <w:szCs w:val="18"/>
+                <w:lang w:val="en-US"/>
+              </w:rPr>
+              <w:t xml:space="preserve"> }}</w:t>
+            </w:r>
+            <w:r>
+              <w:rPr>
+                <w:rFonts w:cstheme="minorHAnsi"/>
+                <w:sz w:val="18"/>
+                <w:szCs w:val="18"/>
+                <w:lang w:val="en-US"/>
+              </w:rPr>
+              <w:t xml:space="preserve"> {% if </w:t>
+            </w:r>
+            <w:proofErr w:type="spellStart"/>
+            <w:r>
+              <w:rPr>
+                <w:rFonts w:cstheme="minorHAnsi"/>
+                <w:sz w:val="18"/>
+                <w:szCs w:val="18"/>
+                <w:lang w:val="en-US"/>
+              </w:rPr>
+              <w:t>item.start_period</w:t>
+            </w:r>
+            <w:proofErr w:type="spellEnd"/>
+            <w:r>
+              <w:rPr>
+                <w:rFonts w:cstheme="minorHAnsi"/>
+                <w:sz w:val="18"/>
+                <w:szCs w:val="18"/>
+                <w:lang w:val="en-US"/>
+              </w:rPr>
+              <w:t xml:space="preserve"> </w:t>
             </w:r>
             <w:r>
               <w:rPr>
@@ -5764,7 +7731,17 @@
                 <w:szCs w:val="18"/>
                 <w:lang w:val="en-US"/>
               </w:rPr>
-              <w:t>- {{item.</w:t>
+              <w:t>- {{</w:t>
+            </w:r>
+            <w:proofErr w:type="spellStart"/>
+            <w:r>
+              <w:rPr>
+                <w:rFonts w:cstheme="minorHAnsi"/>
+                <w:sz w:val="18"/>
+                <w:szCs w:val="18"/>
+                <w:lang w:val="en-US"/>
+              </w:rPr>
+              <w:t>item.</w:t>
             </w:r>
             <w:r>
               <w:rPr>
@@ -5793,6 +7770,7 @@
               </w:rPr>
               <w:t>_display</w:t>
             </w:r>
+            <w:proofErr w:type="spellEnd"/>
             <w:r>
               <w:rPr>
                 <w:rFonts w:cstheme="minorHAnsi"/>
@@ -5851,6 +7829,7 @@
               </w:rPr>
               <w:t xml:space="preserve">{{  </w:t>
             </w:r>
+            <w:proofErr w:type="spellStart"/>
             <w:r>
               <w:rPr>
                 <w:rFonts w:eastAsia="Times New Roman" w:cstheme="minorHAnsi"/>
@@ -5867,8 +7846,9 @@
                 <w:szCs w:val="18"/>
                 <w:lang w:val="en-US"/>
               </w:rPr>
-              <w:t xml:space="preserve">.end_date }}  </w:t>
-            </w:r>
+              <w:t>.end_date</w:t>
+            </w:r>
+            <w:proofErr w:type="spellEnd"/>
             <w:r>
               <w:rPr>
                 <w:rFonts w:cstheme="minorHAnsi"/>
@@ -5880,39 +7860,78 @@
             </w:r>
             <w:r>
               <w:rPr>
-                <w:rFonts w:cstheme="minorHAnsi"/>
-                <w:sz w:val="18"/>
-                <w:szCs w:val="18"/>
-                <w:lang w:val="en-US"/>
-              </w:rPr>
-              <w:t>{% if item.</w:t>
-            </w:r>
-            <w:r>
-              <w:rPr>
-                <w:rFonts w:cstheme="minorHAnsi"/>
-                <w:sz w:val="18"/>
-                <w:szCs w:val="18"/>
-                <w:lang w:val="en-US"/>
-              </w:rPr>
-              <w:t>end</w:t>
-            </w:r>
-            <w:r>
-              <w:rPr>
-                <w:rFonts w:cstheme="minorHAnsi"/>
-                <w:sz w:val="18"/>
-                <w:szCs w:val="18"/>
-                <w:lang w:val="en-US"/>
-              </w:rPr>
-              <w:t xml:space="preserve">_period == “MI” %}  </w:t>
-            </w:r>
-            <w:r>
-              <w:rPr>
-                <w:rFonts w:cstheme="minorHAnsi"/>
-                <w:sz w:val="18"/>
-                <w:szCs w:val="18"/>
-                <w:lang w:val="en-US"/>
-              </w:rPr>
-              <w:t xml:space="preserve"> - {{item.</w:t>
+                <w:rFonts w:eastAsia="Times New Roman" w:cstheme="minorHAnsi"/>
+                <w:sz w:val="18"/>
+                <w:szCs w:val="18"/>
+                <w:lang w:val="en-US" w:eastAsia="fr-FR"/>
+              </w:rPr>
+              <w:t xml:space="preserve">or “-“ </w:t>
+            </w:r>
+            <w:r>
+              <w:rPr>
+                <w:rFonts w:cstheme="minorHAnsi"/>
+                <w:sz w:val="18"/>
+                <w:szCs w:val="18"/>
+                <w:lang w:val="en-US"/>
+              </w:rPr>
+              <w:t xml:space="preserve"> }}  </w:t>
+            </w:r>
+            <w:r>
+              <w:rPr>
+                <w:rFonts w:cstheme="minorHAnsi"/>
+                <w:sz w:val="18"/>
+                <w:szCs w:val="18"/>
+                <w:lang w:val="en-US"/>
+              </w:rPr>
+              <w:t xml:space="preserve"> </w:t>
+            </w:r>
+            <w:r>
+              <w:rPr>
+                <w:rFonts w:cstheme="minorHAnsi"/>
+                <w:sz w:val="18"/>
+                <w:szCs w:val="18"/>
+                <w:lang w:val="en-US"/>
+              </w:rPr>
+              <w:t xml:space="preserve">{% if </w:t>
+            </w:r>
+            <w:proofErr w:type="spellStart"/>
+            <w:r>
+              <w:rPr>
+                <w:rFonts w:cstheme="minorHAnsi"/>
+                <w:sz w:val="18"/>
+                <w:szCs w:val="18"/>
+                <w:lang w:val="en-US"/>
+              </w:rPr>
+              <w:t>item.end_period</w:t>
+            </w:r>
+            <w:proofErr w:type="spellEnd"/>
+            <w:r>
+              <w:rPr>
+                <w:rFonts w:cstheme="minorHAnsi"/>
+                <w:sz w:val="18"/>
+                <w:szCs w:val="18"/>
+                <w:lang w:val="en-US"/>
+              </w:rPr>
+              <w:t xml:space="preserve"> == “MI” %}  </w:t>
+            </w:r>
+            <w:r>
+              <w:rPr>
+                <w:rFonts w:cstheme="minorHAnsi"/>
+                <w:sz w:val="18"/>
+                <w:szCs w:val="18"/>
+                <w:lang w:val="en-US"/>
+              </w:rPr>
+              <w:t xml:space="preserve"> - {{</w:t>
+            </w:r>
+            <w:proofErr w:type="spellStart"/>
+            <w:r>
+              <w:rPr>
+                <w:rFonts w:cstheme="minorHAnsi"/>
+                <w:sz w:val="18"/>
+                <w:szCs w:val="18"/>
+                <w:lang w:val="en-US"/>
+              </w:rPr>
+              <w:t>item.</w:t>
             </w:r>
             <w:r>
               <w:rPr>
@@ -5930,25 +7949,26 @@
                 <w:szCs w:val="18"/>
                 <w:lang w:val="en-US"/>
               </w:rPr>
-              <w:t>end</w:t>
-            </w:r>
-            <w:r>
-              <w:rPr>
-                <w:rFonts w:cstheme="minorHAnsi"/>
-                <w:sz w:val="18"/>
-                <w:szCs w:val="18"/>
-                <w:lang w:val="en-US"/>
-              </w:rPr>
-              <w:t>_period</w:t>
-            </w:r>
-            <w:r>
-              <w:rPr>
-                <w:rFonts w:cstheme="minorHAnsi"/>
-                <w:sz w:val="18"/>
-                <w:szCs w:val="18"/>
-                <w:lang w:val="en-US"/>
-              </w:rPr>
-              <w:t>_display()</w:t>
+              <w:t>end_period</w:t>
+            </w:r>
+            <w:r>
+              <w:rPr>
+                <w:rFonts w:cstheme="minorHAnsi"/>
+                <w:sz w:val="18"/>
+                <w:szCs w:val="18"/>
+                <w:lang w:val="en-US"/>
+              </w:rPr>
+              <w:t>_display</w:t>
+            </w:r>
+            <w:proofErr w:type="spellEnd"/>
+            <w:r>
+              <w:rPr>
+                <w:rFonts w:cstheme="minorHAnsi"/>
+                <w:sz w:val="18"/>
+                <w:szCs w:val="18"/>
+                <w:lang w:val="en-US"/>
+              </w:rPr>
+              <w:t>()</w:t>
             </w:r>
             <w:r>
               <w:rPr>
@@ -5999,6 +8019,7 @@
               </w:rPr>
               <w:t xml:space="preserve">{{  </w:t>
             </w:r>
+            <w:proofErr w:type="spellStart"/>
             <w:r>
               <w:rPr>
                 <w:rFonts w:eastAsia="Times New Roman" w:cstheme="minorHAnsi"/>
@@ -6015,7 +8036,17 @@
                 <w:szCs w:val="18"/>
                 <w:lang w:val="en-US"/>
               </w:rPr>
-              <w:t xml:space="preserve">comment }}  </w:t>
+              <w:t>comment</w:t>
+            </w:r>
+            <w:proofErr w:type="spellEnd"/>
+            <w:r>
+              <w:rPr>
+                <w:rFonts w:cstheme="minorHAnsi"/>
+                <w:sz w:val="18"/>
+                <w:szCs w:val="18"/>
+                <w:lang w:val="en-US"/>
+              </w:rPr>
+              <w:t xml:space="preserve"> }}  </w:t>
             </w:r>
           </w:p>
           <w:p>
@@ -6059,7 +8090,27 @@
                 <w:szCs w:val="18"/>
                 <w:lang w:val="en-US" w:eastAsia="fr-FR"/>
               </w:rPr>
-              <w:t>{%tr endfor %}</w:t>
+              <w:t xml:space="preserve">{%tr </w:t>
+            </w:r>
+            <w:proofErr w:type="spellStart"/>
+            <w:r>
+              <w:rPr>
+                <w:rFonts w:eastAsia="Times New Roman" w:cstheme="minorHAnsi"/>
+                <w:sz w:val="18"/>
+                <w:szCs w:val="18"/>
+                <w:lang w:val="en-US" w:eastAsia="fr-FR"/>
+              </w:rPr>
+              <w:t>endfor</w:t>
+            </w:r>
+            <w:proofErr w:type="spellEnd"/>
+            <w:r>
+              <w:rPr>
+                <w:rFonts w:eastAsia="Times New Roman" w:cstheme="minorHAnsi"/>
+                <w:sz w:val="18"/>
+                <w:szCs w:val="18"/>
+                <w:lang w:val="en-US" w:eastAsia="fr-FR"/>
+              </w:rPr>
+              <w:t xml:space="preserve"> %}</w:t>
             </w:r>
           </w:p>
         </w:tc>
@@ -6371,12 +8422,21 @@
               <w:szCs w:val="18"/>
             </w:rPr>
           </w:pPr>
+          <w:proofErr w:type="spellStart"/>
           <w:r>
             <w:rPr>
               <w:sz w:val="18"/>
               <w:szCs w:val="18"/>
             </w:rPr>
-            <w:t>Employee id :</w:t>
+            <w:t>Employee</w:t>
+          </w:r>
+          <w:proofErr w:type="spellEnd"/>
+          <w:r>
+            <w:rPr>
+              <w:sz w:val="18"/>
+              <w:szCs w:val="18"/>
+            </w:rPr>
+            <w:t xml:space="preserve"> id :</w:t>
           </w:r>
         </w:p>
       </w:tc>
@@ -6513,7 +8573,25 @@
               <w:szCs w:val="18"/>
               <w:lang w:val="en-US"/>
             </w:rPr>
-            <w:t>{{ report_name }}</w:t>
+            <w:t xml:space="preserve">{{ </w:t>
+          </w:r>
+          <w:proofErr w:type="spellStart"/>
+          <w:r>
+            <w:rPr>
+              <w:sz w:val="18"/>
+              <w:szCs w:val="18"/>
+              <w:lang w:val="en-US"/>
+            </w:rPr>
+            <w:t>report_name</w:t>
+          </w:r>
+          <w:proofErr w:type="spellEnd"/>
+          <w:r>
+            <w:rPr>
+              <w:sz w:val="18"/>
+              <w:szCs w:val="18"/>
+              <w:lang w:val="en-US"/>
+            </w:rPr>
+            <w:t xml:space="preserve"> }}</w:t>
           </w:r>
           <w:r>
             <w:rPr>
@@ -6545,7 +8623,25 @@
               <w:szCs w:val="18"/>
               <w:lang w:val="en-US"/>
             </w:rPr>
-            <w:t>{{ report_revision }})</w:t>
+            <w:t xml:space="preserve">{{ </w:t>
+          </w:r>
+          <w:proofErr w:type="spellStart"/>
+          <w:r>
+            <w:rPr>
+              <w:sz w:val="18"/>
+              <w:szCs w:val="18"/>
+              <w:lang w:val="en-US"/>
+            </w:rPr>
+            <w:t>report_revision</w:t>
+          </w:r>
+          <w:proofErr w:type="spellEnd"/>
+          <w:r>
+            <w:rPr>
+              <w:sz w:val="18"/>
+              <w:szCs w:val="18"/>
+              <w:lang w:val="en-US"/>
+            </w:rPr>
+            <w:t xml:space="preserve"> }})</w:t>
           </w:r>
         </w:p>
       </w:tc>
@@ -6601,7 +8697,23 @@
               <w:sz w:val="18"/>
               <w:szCs w:val="18"/>
             </w:rPr>
-            <w:t>{{ request.user }}</w:t>
+            <w:t xml:space="preserve">{{ </w:t>
+          </w:r>
+          <w:proofErr w:type="spellStart"/>
+          <w:r>
+            <w:rPr>
+              <w:sz w:val="18"/>
+              <w:szCs w:val="18"/>
+            </w:rPr>
+            <w:t>request.user</w:t>
+          </w:r>
+          <w:proofErr w:type="spellEnd"/>
+          <w:r>
+            <w:rPr>
+              <w:sz w:val="18"/>
+              <w:szCs w:val="18"/>
+            </w:rPr>
+            <w:t xml:space="preserve"> }}</w:t>
           </w:r>
         </w:p>
       </w:tc>
@@ -6922,7 +9034,51 @@
         <w:color w:val="FFFFFF" w:themeColor="background1"/>
         <w:lang w:val="en-US" w:eastAsia="fr-FR"/>
       </w:rPr>
-      <w:t>{{ employee.first_name }}  {{ employee.last_name }}</w:t>
+      <w:t xml:space="preserve">{{ </w:t>
+    </w:r>
+    <w:proofErr w:type="spellStart"/>
+    <w:r>
+      <w:rPr>
+        <w:rFonts w:eastAsia="Times New Roman" w:cstheme="minorHAnsi"/>
+        <w:b/>
+        <w:bCs/>
+        <w:color w:val="FFFFFF" w:themeColor="background1"/>
+        <w:lang w:val="en-US" w:eastAsia="fr-FR"/>
+      </w:rPr>
+      <w:t>employee.first_name</w:t>
+    </w:r>
+    <w:proofErr w:type="spellEnd"/>
+    <w:r>
+      <w:rPr>
+        <w:rFonts w:eastAsia="Times New Roman" w:cstheme="minorHAnsi"/>
+        <w:b/>
+        <w:bCs/>
+        <w:color w:val="FFFFFF" w:themeColor="background1"/>
+        <w:lang w:val="en-US" w:eastAsia="fr-FR"/>
+      </w:rPr>
+      <w:t xml:space="preserve"> }}  {{ </w:t>
+    </w:r>
+    <w:proofErr w:type="spellStart"/>
+    <w:r>
+      <w:rPr>
+        <w:rFonts w:eastAsia="Times New Roman" w:cstheme="minorHAnsi"/>
+        <w:b/>
+        <w:bCs/>
+        <w:color w:val="FFFFFF" w:themeColor="background1"/>
+        <w:lang w:val="en-US" w:eastAsia="fr-FR"/>
+      </w:rPr>
+      <w:t>employee.last_name</w:t>
+    </w:r>
+    <w:proofErr w:type="spellEnd"/>
+    <w:r>
+      <w:rPr>
+        <w:rFonts w:eastAsia="Times New Roman" w:cstheme="minorHAnsi"/>
+        <w:b/>
+        <w:bCs/>
+        <w:color w:val="FFFFFF" w:themeColor="background1"/>
+        <w:lang w:val="en-US" w:eastAsia="fr-FR"/>
+      </w:rPr>
+      <w:t xml:space="preserve"> }}</w:t>
     </w:r>
   </w:p>
 </w:hdr>

</xml_diff>